<commit_message>
Update starting daemon automatically
</commit_message>
<xml_diff>
--- a/01_Single-Node Installation/Hadoop Single-Node Installation.docx
+++ b/01_Single-Node Installation/Hadoop Single-Node Installation.docx
@@ -187,97 +187,7 @@
           <w:sz w:val="24"/>
           <w:szCs w:val="24"/>
         </w:rPr>
-        <w:t xml:space="preserve">In Fully Distributed Mode, the daemons </w:t>
-      </w:r>
-      <w:proofErr w:type="spellStart"/>
-      <w:r>
-        <w:rPr>
-          <w:rFonts w:ascii="Times New Roman" w:hAnsi="Times New Roman" w:cs="Times New Roman"/>
-          <w:sz w:val="24"/>
-          <w:szCs w:val="24"/>
-        </w:rPr>
-        <w:t>NameNode</w:t>
-      </w:r>
-      <w:proofErr w:type="spellEnd"/>
-      <w:r>
-        <w:rPr>
-          <w:rFonts w:ascii="Times New Roman" w:hAnsi="Times New Roman" w:cs="Times New Roman"/>
-          <w:sz w:val="24"/>
-          <w:szCs w:val="24"/>
-        </w:rPr>
-        <w:t xml:space="preserve">, </w:t>
-      </w:r>
-      <w:proofErr w:type="spellStart"/>
-      <w:r>
-        <w:rPr>
-          <w:rFonts w:ascii="Times New Roman" w:hAnsi="Times New Roman" w:cs="Times New Roman"/>
-          <w:sz w:val="24"/>
-          <w:szCs w:val="24"/>
-        </w:rPr>
-        <w:t>JobTracker</w:t>
-      </w:r>
-      <w:proofErr w:type="spellEnd"/>
-      <w:r>
-        <w:rPr>
-          <w:rFonts w:ascii="Times New Roman" w:hAnsi="Times New Roman" w:cs="Times New Roman"/>
-          <w:sz w:val="24"/>
-          <w:szCs w:val="24"/>
-        </w:rPr>
-        <w:t xml:space="preserve">, </w:t>
-      </w:r>
-      <w:proofErr w:type="spellStart"/>
-      <w:r>
-        <w:rPr>
-          <w:rFonts w:ascii="Times New Roman" w:hAnsi="Times New Roman" w:cs="Times New Roman"/>
-          <w:sz w:val="24"/>
-          <w:szCs w:val="24"/>
-        </w:rPr>
-        <w:t>SecondaryNameNode</w:t>
-      </w:r>
-      <w:proofErr w:type="spellEnd"/>
-      <w:r>
-        <w:rPr>
-          <w:rFonts w:ascii="Times New Roman" w:hAnsi="Times New Roman" w:cs="Times New Roman"/>
-          <w:sz w:val="24"/>
-          <w:szCs w:val="24"/>
-        </w:rPr>
-        <w:t xml:space="preserve"> (Optional and can be run on a separate node) run on the Master Node. The daemons </w:t>
-      </w:r>
-      <w:proofErr w:type="spellStart"/>
-      <w:r>
-        <w:rPr>
-          <w:rFonts w:ascii="Times New Roman" w:hAnsi="Times New Roman" w:cs="Times New Roman"/>
-          <w:sz w:val="24"/>
-          <w:szCs w:val="24"/>
-        </w:rPr>
-        <w:t>DataNode</w:t>
-      </w:r>
-      <w:proofErr w:type="spellEnd"/>
-      <w:r>
-        <w:rPr>
-          <w:rFonts w:ascii="Times New Roman" w:hAnsi="Times New Roman" w:cs="Times New Roman"/>
-          <w:sz w:val="24"/>
-          <w:szCs w:val="24"/>
-        </w:rPr>
-        <w:t xml:space="preserve"> and </w:t>
-      </w:r>
-      <w:proofErr w:type="spellStart"/>
-      <w:r>
-        <w:rPr>
-          <w:rFonts w:ascii="Times New Roman" w:hAnsi="Times New Roman" w:cs="Times New Roman"/>
-          <w:sz w:val="24"/>
-          <w:szCs w:val="24"/>
-        </w:rPr>
-        <w:t>TaskTracker</w:t>
-      </w:r>
-      <w:proofErr w:type="spellEnd"/>
-      <w:r>
-        <w:rPr>
-          <w:rFonts w:ascii="Times New Roman" w:hAnsi="Times New Roman" w:cs="Times New Roman"/>
-          <w:sz w:val="24"/>
-          <w:szCs w:val="24"/>
-        </w:rPr>
-        <w:t xml:space="preserve"> run on the Slave Node.</w:t>
+        <w:t>In Fully Distributed Mode, the daemons NameNode, JobTracker, SecondaryNameNode (Optional and can be run on a separate node) run on the Master Node. The daemons DataNode and TaskTracker run on the Slave Node.</w:t>
       </w:r>
     </w:p>
     <w:p>
@@ -318,18 +228,8 @@
           <w:sz w:val="24"/>
           <w:szCs w:val="24"/>
         </w:rPr>
-        <w:t xml:space="preserve"> in CentOS 7 (</w:t>
-      </w:r>
-      <w:proofErr w:type="gramStart"/>
-      <w:r>
-        <w:rPr>
-          <w:rFonts w:ascii="Times New Roman" w:hAnsi="Times New Roman" w:cs="Times New Roman"/>
-          <w:sz w:val="24"/>
-          <w:szCs w:val="24"/>
-        </w:rPr>
-        <w:t>Minimal )</w:t>
-      </w:r>
-      <w:proofErr w:type="gramEnd"/>
+        <w:t xml:space="preserve"> in CentOS 7 (Minimal )</w:t>
+      </w:r>
       <w:r>
         <w:rPr>
           <w:rFonts w:ascii="Times New Roman" w:hAnsi="Times New Roman" w:cs="Times New Roman"/>
@@ -870,18 +770,8 @@
           <w:sz w:val="24"/>
           <w:szCs w:val="24"/>
         </w:rPr>
-        <w:t xml:space="preserve">using </w:t>
-      </w:r>
-      <w:proofErr w:type="spellStart"/>
-      <w:r>
-        <w:rPr>
-          <w:rFonts w:ascii="Times New Roman" w:hAnsi="Times New Roman" w:cs="Times New Roman"/>
-          <w:sz w:val="24"/>
-          <w:szCs w:val="24"/>
-        </w:rPr>
-        <w:t>Filezilla</w:t>
-      </w:r>
-      <w:proofErr w:type="spellEnd"/>
+        <w:t>using Filezilla</w:t>
+      </w:r>
       <w:r>
         <w:rPr>
           <w:rFonts w:ascii="Times New Roman" w:hAnsi="Times New Roman" w:cs="Times New Roman"/>
@@ -896,18 +786,8 @@
           <w:sz w:val="24"/>
           <w:szCs w:val="24"/>
         </w:rPr>
-        <w:t>. It is copied to /opt/</w:t>
-      </w:r>
-      <w:proofErr w:type="spellStart"/>
-      <w:r>
-        <w:rPr>
-          <w:rFonts w:ascii="Times New Roman" w:hAnsi="Times New Roman" w:cs="Times New Roman"/>
-          <w:sz w:val="24"/>
-          <w:szCs w:val="24"/>
-        </w:rPr>
-        <w:t>niit</w:t>
-      </w:r>
-      <w:proofErr w:type="spellEnd"/>
+        <w:t>. It is copied to /opt/niit</w:t>
+      </w:r>
     </w:p>
     <w:p>
       <w:pPr>
@@ -1058,27 +938,7 @@
           <w:sz w:val="24"/>
           <w:szCs w:val="24"/>
         </w:rPr>
-        <w:t>/</w:t>
-      </w:r>
-      <w:proofErr w:type="spellStart"/>
-      <w:r>
-        <w:rPr>
-          <w:rFonts w:ascii="Times New Roman" w:hAnsi="Times New Roman" w:cs="Times New Roman"/>
-          <w:b/>
-          <w:sz w:val="24"/>
-          <w:szCs w:val="24"/>
-        </w:rPr>
-        <w:t>etc</w:t>
-      </w:r>
-      <w:proofErr w:type="spellEnd"/>
-      <w:r>
-        <w:rPr>
-          <w:rFonts w:ascii="Times New Roman" w:hAnsi="Times New Roman" w:cs="Times New Roman"/>
-          <w:b/>
-          <w:sz w:val="24"/>
-          <w:szCs w:val="24"/>
-        </w:rPr>
-        <w:t>/profile</w:t>
+        <w:t>/etc/profile</w:t>
       </w:r>
     </w:p>
     <w:p>
@@ -1090,41 +950,13 @@
           <w:szCs w:val="20"/>
         </w:rPr>
       </w:pPr>
-      <w:proofErr w:type="gramStart"/>
-      <w:r>
-        <w:rPr>
-          <w:rFonts w:ascii="Courier New" w:hAnsi="Courier New" w:cs="Courier New"/>
-          <w:sz w:val="20"/>
-          <w:szCs w:val="20"/>
-        </w:rPr>
-        <w:t>export</w:t>
-      </w:r>
-      <w:proofErr w:type="gramEnd"/>
-      <w:r>
-        <w:rPr>
-          <w:rFonts w:ascii="Courier New" w:hAnsi="Courier New" w:cs="Courier New"/>
-          <w:sz w:val="20"/>
-          <w:szCs w:val="20"/>
-        </w:rPr>
-        <w:t xml:space="preserve"> JAVA_HOME=/opt/</w:t>
-      </w:r>
-      <w:proofErr w:type="spellStart"/>
-      <w:r>
-        <w:rPr>
-          <w:rFonts w:ascii="Courier New" w:hAnsi="Courier New" w:cs="Courier New"/>
-          <w:sz w:val="20"/>
-          <w:szCs w:val="20"/>
-        </w:rPr>
-        <w:t>niit</w:t>
-      </w:r>
-      <w:proofErr w:type="spellEnd"/>
-      <w:r>
-        <w:rPr>
-          <w:rFonts w:ascii="Courier New" w:hAnsi="Courier New" w:cs="Courier New"/>
-          <w:sz w:val="20"/>
-          <w:szCs w:val="20"/>
-        </w:rPr>
-        <w:t>/jdk1.8.0_161</w:t>
+      <w:r>
+        <w:rPr>
+          <w:rFonts w:ascii="Courier New" w:hAnsi="Courier New" w:cs="Courier New"/>
+          <w:sz w:val="20"/>
+          <w:szCs w:val="20"/>
+        </w:rPr>
+        <w:t>export JAVA_HOME=/opt/niit/jdk1.8.0_161</w:t>
       </w:r>
     </w:p>
     <w:p>
@@ -1136,23 +968,13 @@
           <w:szCs w:val="20"/>
         </w:rPr>
       </w:pPr>
-      <w:proofErr w:type="gramStart"/>
-      <w:r>
-        <w:rPr>
-          <w:rFonts w:ascii="Courier New" w:hAnsi="Courier New" w:cs="Courier New"/>
-          <w:sz w:val="20"/>
-          <w:szCs w:val="20"/>
-        </w:rPr>
-        <w:t>export</w:t>
-      </w:r>
-      <w:proofErr w:type="gramEnd"/>
-      <w:r>
-        <w:rPr>
-          <w:rFonts w:ascii="Courier New" w:hAnsi="Courier New" w:cs="Courier New"/>
-          <w:sz w:val="20"/>
-          <w:szCs w:val="20"/>
-        </w:rPr>
-        <w:t xml:space="preserve"> JAVA_BIN=$JAVA_HOME/bin</w:t>
+      <w:r>
+        <w:rPr>
+          <w:rFonts w:ascii="Courier New" w:hAnsi="Courier New" w:cs="Courier New"/>
+          <w:sz w:val="20"/>
+          <w:szCs w:val="20"/>
+        </w:rPr>
+        <w:t>export JAVA_BIN=$JAVA_HOME/bin</w:t>
       </w:r>
     </w:p>
     <w:p>
@@ -1164,23 +986,13 @@
           <w:szCs w:val="20"/>
         </w:rPr>
       </w:pPr>
-      <w:proofErr w:type="gramStart"/>
-      <w:r>
-        <w:rPr>
-          <w:rFonts w:ascii="Courier New" w:hAnsi="Courier New" w:cs="Courier New"/>
-          <w:sz w:val="20"/>
-          <w:szCs w:val="20"/>
-        </w:rPr>
-        <w:t>export</w:t>
-      </w:r>
-      <w:proofErr w:type="gramEnd"/>
-      <w:r>
-        <w:rPr>
-          <w:rFonts w:ascii="Courier New" w:hAnsi="Courier New" w:cs="Courier New"/>
-          <w:sz w:val="20"/>
-          <w:szCs w:val="20"/>
-        </w:rPr>
-        <w:t xml:space="preserve"> PATH=$PATH:$JAVA_BIN</w:t>
+      <w:r>
+        <w:rPr>
+          <w:rFonts w:ascii="Courier New" w:hAnsi="Courier New" w:cs="Courier New"/>
+          <w:sz w:val="20"/>
+          <w:szCs w:val="20"/>
+        </w:rPr>
+        <w:t>export PATH=$PATH:$JAVA_BIN</w:t>
       </w:r>
     </w:p>
     <w:p>
@@ -1192,23 +1004,13 @@
           <w:szCs w:val="20"/>
         </w:rPr>
       </w:pPr>
-      <w:proofErr w:type="gramStart"/>
-      <w:r>
-        <w:rPr>
-          <w:rFonts w:ascii="Courier New" w:hAnsi="Courier New" w:cs="Courier New"/>
-          <w:sz w:val="20"/>
-          <w:szCs w:val="20"/>
-        </w:rPr>
-        <w:t>export</w:t>
-      </w:r>
-      <w:proofErr w:type="gramEnd"/>
-      <w:r>
-        <w:rPr>
-          <w:rFonts w:ascii="Courier New" w:hAnsi="Courier New" w:cs="Courier New"/>
-          <w:sz w:val="20"/>
-          <w:szCs w:val="20"/>
-        </w:rPr>
-        <w:t xml:space="preserve"> CLASSPATH=.:$JAVA_HOME/lib/dt.jar:$JAVA_HOME/lib/tools.jar</w:t>
+      <w:r>
+        <w:rPr>
+          <w:rFonts w:ascii="Courier New" w:hAnsi="Courier New" w:cs="Courier New"/>
+          <w:sz w:val="20"/>
+          <w:szCs w:val="20"/>
+        </w:rPr>
+        <w:t>export CLASSPATH=.:$JAVA_HOME/lib/dt.jar:$JAVA_HOME/lib/tools.jar</w:t>
       </w:r>
     </w:p>
     <w:p>
@@ -1288,25 +1090,7 @@
           <w:sz w:val="24"/>
           <w:szCs w:val="24"/>
         </w:rPr>
-        <w:t>Reload /</w:t>
-      </w:r>
-      <w:proofErr w:type="spellStart"/>
-      <w:r>
-        <w:rPr>
-          <w:rFonts w:ascii="Times New Roman" w:hAnsi="Times New Roman" w:cs="Times New Roman"/>
-          <w:sz w:val="24"/>
-          <w:szCs w:val="24"/>
-        </w:rPr>
-        <w:t>etc</w:t>
-      </w:r>
-      <w:proofErr w:type="spellEnd"/>
-      <w:r>
-        <w:rPr>
-          <w:rFonts w:ascii="Times New Roman" w:hAnsi="Times New Roman" w:cs="Times New Roman"/>
-          <w:sz w:val="24"/>
-          <w:szCs w:val="24"/>
-        </w:rPr>
-        <w:t>/profile</w:t>
+        <w:t>Reload /etc/profile</w:t>
       </w:r>
     </w:p>
     <w:p>
@@ -1614,7 +1398,6 @@
         </w:rPr>
         <w:t xml:space="preserve">Change owner </w:t>
       </w:r>
-      <w:proofErr w:type="spellStart"/>
       <w:r>
         <w:rPr>
           <w:rFonts w:ascii="Times New Roman" w:hAnsi="Times New Roman" w:cs="Times New Roman"/>
@@ -1622,9 +1405,16 @@
           <w:sz w:val="24"/>
           <w:szCs w:val="24"/>
         </w:rPr>
-        <w:t>hadoopuser</w:t>
-      </w:r>
-      <w:proofErr w:type="spellEnd"/>
+        <w:t xml:space="preserve">hadoopuser </w:t>
+      </w:r>
+      <w:r>
+        <w:rPr>
+          <w:rFonts w:ascii="Times New Roman" w:hAnsi="Times New Roman" w:cs="Times New Roman"/>
+          <w:sz w:val="24"/>
+          <w:szCs w:val="24"/>
+        </w:rPr>
+        <w:t xml:space="preserve">for </w:t>
+      </w:r>
       <w:r>
         <w:rPr>
           <w:rFonts w:ascii="Times New Roman" w:hAnsi="Times New Roman" w:cs="Times New Roman"/>
@@ -1632,44 +1422,7 @@
           <w:sz w:val="24"/>
           <w:szCs w:val="24"/>
         </w:rPr>
-        <w:t xml:space="preserve"> </w:t>
-      </w:r>
-      <w:r>
-        <w:rPr>
-          <w:rFonts w:ascii="Times New Roman" w:hAnsi="Times New Roman" w:cs="Times New Roman"/>
-          <w:sz w:val="24"/>
-          <w:szCs w:val="24"/>
-        </w:rPr>
-        <w:t xml:space="preserve">for </w:t>
-      </w:r>
-      <w:r>
-        <w:rPr>
-          <w:rFonts w:ascii="Times New Roman" w:hAnsi="Times New Roman" w:cs="Times New Roman"/>
-          <w:b/>
-          <w:sz w:val="24"/>
-          <w:szCs w:val="24"/>
-        </w:rPr>
-        <w:t>/opt/</w:t>
-      </w:r>
-      <w:proofErr w:type="spellStart"/>
-      <w:r>
-        <w:rPr>
-          <w:rFonts w:ascii="Times New Roman" w:hAnsi="Times New Roman" w:cs="Times New Roman"/>
-          <w:b/>
-          <w:sz w:val="24"/>
-          <w:szCs w:val="24"/>
-        </w:rPr>
-        <w:t>niit</w:t>
-      </w:r>
-      <w:proofErr w:type="spellEnd"/>
-      <w:r>
-        <w:rPr>
-          <w:rFonts w:ascii="Times New Roman" w:hAnsi="Times New Roman" w:cs="Times New Roman"/>
-          <w:b/>
-          <w:sz w:val="24"/>
-          <w:szCs w:val="24"/>
-        </w:rPr>
-        <w:t xml:space="preserve"> </w:t>
+        <w:t xml:space="preserve">/opt/niit </w:t>
       </w:r>
       <w:r>
         <w:rPr>
@@ -2013,19 +1766,8 @@
           <w:szCs w:val="24"/>
           <w:lang w:eastAsia="en-IN"/>
         </w:rPr>
-        <w:t xml:space="preserve"> into /opt/</w:t>
-      </w:r>
-      <w:proofErr w:type="spellStart"/>
-      <w:r>
-        <w:rPr>
-          <w:rFonts w:ascii="Times New Roman" w:eastAsia="Times New Roman" w:hAnsi="Times New Roman" w:cs="Times New Roman"/>
-          <w:sz w:val="24"/>
-          <w:szCs w:val="24"/>
-          <w:lang w:eastAsia="en-IN"/>
-        </w:rPr>
-        <w:t>niit</w:t>
-      </w:r>
-      <w:proofErr w:type="spellEnd"/>
+        <w:t xml:space="preserve"> into /opt/niit</w:t>
+      </w:r>
     </w:p>
     <w:p>
       <w:pPr>
@@ -2105,27 +1847,7 @@
           <w:sz w:val="24"/>
           <w:szCs w:val="24"/>
         </w:rPr>
-        <w:t>/</w:t>
-      </w:r>
-      <w:proofErr w:type="spellStart"/>
-      <w:r>
-        <w:rPr>
-          <w:rFonts w:ascii="Times New Roman" w:hAnsi="Times New Roman" w:cs="Times New Roman"/>
-          <w:b/>
-          <w:sz w:val="24"/>
-          <w:szCs w:val="24"/>
-        </w:rPr>
-        <w:t>etc</w:t>
-      </w:r>
-      <w:proofErr w:type="spellEnd"/>
-      <w:r>
-        <w:rPr>
-          <w:rFonts w:ascii="Times New Roman" w:hAnsi="Times New Roman" w:cs="Times New Roman"/>
-          <w:b/>
-          <w:sz w:val="24"/>
-          <w:szCs w:val="24"/>
-        </w:rPr>
-        <w:t>/profile</w:t>
+        <w:t>/etc/profile</w:t>
       </w:r>
     </w:p>
     <w:p>
@@ -2139,7 +1861,6 @@
           <w:lang w:eastAsia="en-IN"/>
         </w:rPr>
       </w:pPr>
-      <w:proofErr w:type="gramStart"/>
       <w:r>
         <w:rPr>
           <w:rFonts w:ascii="Courier New" w:eastAsia="Times New Roman" w:hAnsi="Courier New" w:cs="Courier New"/>
@@ -2147,37 +1868,7 @@
           <w:szCs w:val="20"/>
           <w:lang w:eastAsia="en-IN"/>
         </w:rPr>
-        <w:t>export</w:t>
-      </w:r>
-      <w:proofErr w:type="gramEnd"/>
-      <w:r>
-        <w:rPr>
-          <w:rFonts w:ascii="Courier New" w:eastAsia="Times New Roman" w:hAnsi="Courier New" w:cs="Courier New"/>
-          <w:sz w:val="20"/>
-          <w:szCs w:val="20"/>
-          <w:lang w:eastAsia="en-IN"/>
-        </w:rPr>
-        <w:t xml:space="preserve"> HADOOP_HOME=/opt/</w:t>
-      </w:r>
-      <w:proofErr w:type="spellStart"/>
-      <w:r>
-        <w:rPr>
-          <w:rFonts w:ascii="Courier New" w:eastAsia="Times New Roman" w:hAnsi="Courier New" w:cs="Courier New"/>
-          <w:sz w:val="20"/>
-          <w:szCs w:val="20"/>
-          <w:lang w:eastAsia="en-IN"/>
-        </w:rPr>
-        <w:t>niit</w:t>
-      </w:r>
-      <w:proofErr w:type="spellEnd"/>
-      <w:r>
-        <w:rPr>
-          <w:rFonts w:ascii="Courier New" w:eastAsia="Times New Roman" w:hAnsi="Courier New" w:cs="Courier New"/>
-          <w:sz w:val="20"/>
-          <w:szCs w:val="20"/>
-          <w:lang w:eastAsia="en-IN"/>
-        </w:rPr>
-        <w:t>/hadoop-2.8.1</w:t>
+        <w:t>export HADOOP_HOME=/opt/niit/hadoop-2.8.1</w:t>
       </w:r>
     </w:p>
     <w:p>
@@ -2191,7 +1882,6 @@
           <w:lang w:eastAsia="en-IN"/>
         </w:rPr>
       </w:pPr>
-      <w:proofErr w:type="gramStart"/>
       <w:r>
         <w:rPr>
           <w:rFonts w:ascii="Courier New" w:eastAsia="Times New Roman" w:hAnsi="Courier New" w:cs="Courier New"/>
@@ -2199,29 +1889,8 @@
           <w:szCs w:val="20"/>
           <w:lang w:eastAsia="en-IN"/>
         </w:rPr>
-        <w:t>export</w:t>
-      </w:r>
-      <w:proofErr w:type="gramEnd"/>
-      <w:r>
-        <w:rPr>
-          <w:rFonts w:ascii="Courier New" w:eastAsia="Times New Roman" w:hAnsi="Courier New" w:cs="Courier New"/>
-          <w:sz w:val="20"/>
-          <w:szCs w:val="20"/>
-          <w:lang w:eastAsia="en-IN"/>
-        </w:rPr>
-        <w:t xml:space="preserve"> PATH=$PATH:$HADOOP_HOME/bin:$HADOOP_HOME/</w:t>
-      </w:r>
-      <w:proofErr w:type="spellStart"/>
-      <w:r>
-        <w:rPr>
-          <w:rFonts w:ascii="Courier New" w:eastAsia="Times New Roman" w:hAnsi="Courier New" w:cs="Courier New"/>
-          <w:sz w:val="20"/>
-          <w:szCs w:val="20"/>
-          <w:lang w:eastAsia="en-IN"/>
-        </w:rPr>
-        <w:t>sbin</w:t>
-      </w:r>
-      <w:proofErr w:type="spellEnd"/>
+        <w:t>export PATH=$PATH:$HADOOP_HOME/bin:$HADOOP_HOME/sbin</w:t>
+      </w:r>
     </w:p>
     <w:p>
       <w:pPr>
@@ -2251,25 +1920,7 @@
           <w:sz w:val="24"/>
           <w:szCs w:val="24"/>
         </w:rPr>
-        <w:t>Reload /</w:t>
-      </w:r>
-      <w:proofErr w:type="spellStart"/>
-      <w:r>
-        <w:rPr>
-          <w:rFonts w:ascii="Times New Roman" w:hAnsi="Times New Roman" w:cs="Times New Roman"/>
-          <w:sz w:val="24"/>
-          <w:szCs w:val="24"/>
-        </w:rPr>
-        <w:t>etc</w:t>
-      </w:r>
-      <w:proofErr w:type="spellEnd"/>
-      <w:r>
-        <w:rPr>
-          <w:rFonts w:ascii="Times New Roman" w:hAnsi="Times New Roman" w:cs="Times New Roman"/>
-          <w:sz w:val="24"/>
-          <w:szCs w:val="24"/>
-        </w:rPr>
-        <w:t>/profile</w:t>
+        <w:t>Reload /etc/profile</w:t>
       </w:r>
     </w:p>
     <w:p>
@@ -2378,17 +2029,7 @@
           <w:szCs w:val="24"/>
           <w:lang w:eastAsia="en-IN"/>
         </w:rPr>
-        <w:t>$HADOOP_HOME/</w:t>
-      </w:r>
-      <w:r>
-        <w:rPr>
-          <w:rFonts w:ascii="Times New Roman" w:eastAsia="Times New Roman" w:hAnsi="Times New Roman" w:cs="Times New Roman"/>
-          <w:b/>
-          <w:sz w:val="24"/>
-          <w:szCs w:val="24"/>
-          <w:lang w:eastAsia="en-IN"/>
-        </w:rPr>
-        <w:t>etc/hadoop/hadoop-env.sh</w:t>
+        <w:t>$HADOOP_HOME/etc/hadoop/hadoop-env.sh</w:t>
       </w:r>
     </w:p>
     <w:p>
@@ -2685,27 +2326,7 @@
           <w:szCs w:val="24"/>
           <w:lang w:eastAsia="en-IN"/>
         </w:rPr>
-        <w:t xml:space="preserve">Change owner of </w:t>
-      </w:r>
-      <w:proofErr w:type="spellStart"/>
-      <w:r>
-        <w:rPr>
-          <w:rFonts w:ascii="Times New Roman" w:eastAsia="Times New Roman" w:hAnsi="Times New Roman" w:cs="Times New Roman"/>
-          <w:sz w:val="24"/>
-          <w:szCs w:val="24"/>
-          <w:lang w:eastAsia="en-IN"/>
-        </w:rPr>
-        <w:t>tmp</w:t>
-      </w:r>
-      <w:proofErr w:type="spellEnd"/>
-      <w:r>
-        <w:rPr>
-          <w:rFonts w:ascii="Times New Roman" w:eastAsia="Times New Roman" w:hAnsi="Times New Roman" w:cs="Times New Roman"/>
-          <w:sz w:val="24"/>
-          <w:szCs w:val="24"/>
-          <w:lang w:eastAsia="en-IN"/>
-        </w:rPr>
-        <w:t xml:space="preserve"> folder</w:t>
+        <w:t>Change owner of tmp folder</w:t>
       </w:r>
     </w:p>
     <w:p>
@@ -2802,61 +2423,7 @@
           <w:szCs w:val="24"/>
           <w:lang w:eastAsia="en-IN"/>
         </w:rPr>
-        <w:t>$HADOOP_HOME/</w:t>
-      </w:r>
-      <w:proofErr w:type="spellStart"/>
-      <w:r>
-        <w:rPr>
-          <w:rFonts w:ascii="Times New Roman" w:eastAsia="Times New Roman" w:hAnsi="Times New Roman" w:cs="Times New Roman"/>
-          <w:b/>
-          <w:sz w:val="24"/>
-          <w:szCs w:val="24"/>
-          <w:lang w:eastAsia="en-IN"/>
-        </w:rPr>
-        <w:t>etc</w:t>
-      </w:r>
-      <w:proofErr w:type="spellEnd"/>
-      <w:r>
-        <w:rPr>
-          <w:rFonts w:ascii="Times New Roman" w:eastAsia="Times New Roman" w:hAnsi="Times New Roman" w:cs="Times New Roman"/>
-          <w:b/>
-          <w:sz w:val="24"/>
-          <w:szCs w:val="24"/>
-          <w:lang w:eastAsia="en-IN"/>
-        </w:rPr>
-        <w:t>/</w:t>
-      </w:r>
-      <w:proofErr w:type="spellStart"/>
-      <w:r>
-        <w:rPr>
-          <w:rFonts w:ascii="Times New Roman" w:eastAsia="Times New Roman" w:hAnsi="Times New Roman" w:cs="Times New Roman"/>
-          <w:b/>
-          <w:sz w:val="24"/>
-          <w:szCs w:val="24"/>
-          <w:lang w:eastAsia="en-IN"/>
-        </w:rPr>
-        <w:t>hadoop</w:t>
-      </w:r>
-      <w:proofErr w:type="spellEnd"/>
-      <w:r>
-        <w:rPr>
-          <w:rFonts w:ascii="Times New Roman" w:eastAsia="Times New Roman" w:hAnsi="Times New Roman" w:cs="Times New Roman"/>
-          <w:b/>
-          <w:sz w:val="24"/>
-          <w:szCs w:val="24"/>
-          <w:lang w:eastAsia="en-IN"/>
-        </w:rPr>
-        <w:t>/</w:t>
-      </w:r>
-      <w:r>
-        <w:rPr>
-          <w:rFonts w:ascii="Times New Roman" w:eastAsia="Times New Roman" w:hAnsi="Times New Roman" w:cs="Times New Roman"/>
-          <w:b/>
-          <w:sz w:val="24"/>
-          <w:szCs w:val="24"/>
-          <w:lang w:eastAsia="en-IN"/>
-        </w:rPr>
-        <w:t>core-site.xml</w:t>
+        <w:t>$HADOOP_HOME/etc/hadoop/core-site.xml</w:t>
       </w:r>
     </w:p>
     <w:p>
@@ -2877,27 +2444,7 @@
           <w:szCs w:val="20"/>
           <w:lang w:eastAsia="en-IN"/>
         </w:rPr>
-        <w:t>&lt;</w:t>
-      </w:r>
-      <w:proofErr w:type="gramStart"/>
-      <w:r>
-        <w:rPr>
-          <w:rFonts w:ascii="Courier New" w:hAnsi="Courier New" w:cs="Courier New"/>
-          <w:sz w:val="20"/>
-          <w:szCs w:val="20"/>
-          <w:lang w:eastAsia="en-IN"/>
-        </w:rPr>
-        <w:t>configuration</w:t>
-      </w:r>
-      <w:proofErr w:type="gramEnd"/>
-      <w:r>
-        <w:rPr>
-          <w:rFonts w:ascii="Courier New" w:hAnsi="Courier New" w:cs="Courier New"/>
-          <w:sz w:val="20"/>
-          <w:szCs w:val="20"/>
-          <w:lang w:eastAsia="en-IN"/>
-        </w:rPr>
-        <w:t>&gt;</w:t>
+        <w:t>&lt;configuration&gt;</w:t>
       </w:r>
     </w:p>
     <w:p>
@@ -2919,27 +2466,7 @@
           <w:szCs w:val="20"/>
           <w:lang w:eastAsia="en-IN"/>
         </w:rPr>
-        <w:t>&lt;</w:t>
-      </w:r>
-      <w:proofErr w:type="gramStart"/>
-      <w:r>
-        <w:rPr>
-          <w:rFonts w:ascii="Courier New" w:hAnsi="Courier New" w:cs="Courier New"/>
-          <w:sz w:val="20"/>
-          <w:szCs w:val="20"/>
-          <w:lang w:eastAsia="en-IN"/>
-        </w:rPr>
-        <w:t>property</w:t>
-      </w:r>
-      <w:proofErr w:type="gramEnd"/>
-      <w:r>
-        <w:rPr>
-          <w:rFonts w:ascii="Courier New" w:hAnsi="Courier New" w:cs="Courier New"/>
-          <w:sz w:val="20"/>
-          <w:szCs w:val="20"/>
-          <w:lang w:eastAsia="en-IN"/>
-        </w:rPr>
-        <w:t>&gt;</w:t>
+        <w:t>&lt;property&gt;</w:t>
       </w:r>
     </w:p>
     <w:p>
@@ -2988,35 +2515,7 @@
           <w:lang w:eastAsia="en-IN"/>
         </w:rPr>
         <w:tab/>
-      </w:r>
-      <w:r>
-        <w:rPr>
-          <w:rFonts w:ascii="Courier New" w:hAnsi="Courier New" w:cs="Courier New"/>
-          <w:sz w:val="20"/>
-          <w:szCs w:val="20"/>
-          <w:lang w:eastAsia="en-IN"/>
-        </w:rPr>
-        <w:t>&lt;name&gt;</w:t>
-      </w:r>
-      <w:proofErr w:type="spellStart"/>
-      <w:r>
-        <w:rPr>
-          <w:rFonts w:ascii="Courier New" w:hAnsi="Courier New" w:cs="Courier New"/>
-          <w:sz w:val="20"/>
-          <w:szCs w:val="20"/>
-          <w:lang w:eastAsia="en-IN"/>
-        </w:rPr>
-        <w:t>hadoop.tmp.dir</w:t>
-      </w:r>
-      <w:proofErr w:type="spellEnd"/>
-      <w:r>
-        <w:rPr>
-          <w:rFonts w:ascii="Courier New" w:hAnsi="Courier New" w:cs="Courier New"/>
-          <w:sz w:val="20"/>
-          <w:szCs w:val="20"/>
-          <w:lang w:eastAsia="en-IN"/>
-        </w:rPr>
-        <w:t>&lt;/name&gt;</w:t>
+        <w:t>&lt;name&gt;hadoop.tmp.dir&lt;/name&gt;</w:t>
       </w:r>
     </w:p>
     <w:p>
@@ -3055,75 +2554,7 @@
           <w:lang w:eastAsia="en-IN"/>
         </w:rPr>
         <w:tab/>
-      </w:r>
-      <w:r>
-        <w:rPr>
-          <w:rFonts w:ascii="Courier New" w:hAnsi="Courier New" w:cs="Courier New"/>
-          <w:sz w:val="20"/>
-          <w:szCs w:val="20"/>
-          <w:lang w:eastAsia="en-IN"/>
-        </w:rPr>
-        <w:t>&lt;</w:t>
-      </w:r>
-      <w:proofErr w:type="gramStart"/>
-      <w:r>
-        <w:rPr>
-          <w:rFonts w:ascii="Courier New" w:hAnsi="Courier New" w:cs="Courier New"/>
-          <w:sz w:val="20"/>
-          <w:szCs w:val="20"/>
-          <w:lang w:eastAsia="en-IN"/>
-        </w:rPr>
-        <w:t>value</w:t>
-      </w:r>
-      <w:proofErr w:type="gramEnd"/>
-      <w:r>
-        <w:rPr>
-          <w:rFonts w:ascii="Courier New" w:hAnsi="Courier New" w:cs="Courier New"/>
-          <w:sz w:val="20"/>
-          <w:szCs w:val="20"/>
-          <w:lang w:eastAsia="en-IN"/>
-        </w:rPr>
-        <w:t>&gt;/opt/</w:t>
-      </w:r>
-      <w:proofErr w:type="spellStart"/>
-      <w:r>
-        <w:rPr>
-          <w:rFonts w:ascii="Courier New" w:hAnsi="Courier New" w:cs="Courier New"/>
-          <w:sz w:val="20"/>
-          <w:szCs w:val="20"/>
-          <w:lang w:eastAsia="en-IN"/>
-        </w:rPr>
-        <w:t>niit</w:t>
-      </w:r>
-      <w:proofErr w:type="spellEnd"/>
-      <w:r>
-        <w:rPr>
-          <w:rFonts w:ascii="Courier New" w:hAnsi="Courier New" w:cs="Courier New"/>
-          <w:sz w:val="20"/>
-          <w:szCs w:val="20"/>
-          <w:lang w:eastAsia="en-IN"/>
-        </w:rPr>
-        <w:t>/</w:t>
-      </w:r>
-      <w:proofErr w:type="spellStart"/>
-      <w:r>
-        <w:rPr>
-          <w:rFonts w:ascii="Courier New" w:hAnsi="Courier New" w:cs="Courier New"/>
-          <w:sz w:val="20"/>
-          <w:szCs w:val="20"/>
-          <w:lang w:eastAsia="en-IN"/>
-        </w:rPr>
-        <w:t>tmp</w:t>
-      </w:r>
-      <w:proofErr w:type="spellEnd"/>
-      <w:r>
-        <w:rPr>
-          <w:rFonts w:ascii="Courier New" w:hAnsi="Courier New" w:cs="Courier New"/>
-          <w:sz w:val="20"/>
-          <w:szCs w:val="20"/>
-          <w:lang w:eastAsia="en-IN"/>
-        </w:rPr>
-        <w:t>&lt;/value&gt;</w:t>
+        <w:t>&lt;value&gt;/opt/niit/tmp&lt;/value&gt;</w:t>
       </w:r>
     </w:p>
     <w:p>
@@ -3174,35 +2605,7 @@
           <w:lang w:eastAsia="en-IN"/>
         </w:rPr>
         <w:tab/>
-      </w:r>
-      <w:r>
-        <w:rPr>
-          <w:rFonts w:ascii="Courier New" w:hAnsi="Courier New" w:cs="Courier New"/>
-          <w:sz w:val="20"/>
-          <w:szCs w:val="20"/>
-          <w:lang w:eastAsia="en-IN"/>
-        </w:rPr>
-        <w:t>&lt;</w:t>
-      </w:r>
-      <w:proofErr w:type="gramStart"/>
-      <w:r>
-        <w:rPr>
-          <w:rFonts w:ascii="Courier New" w:hAnsi="Courier New" w:cs="Courier New"/>
-          <w:sz w:val="20"/>
-          <w:szCs w:val="20"/>
-          <w:lang w:eastAsia="en-IN"/>
-        </w:rPr>
-        <w:t>property</w:t>
-      </w:r>
-      <w:proofErr w:type="gramEnd"/>
-      <w:r>
-        <w:rPr>
-          <w:rFonts w:ascii="Courier New" w:hAnsi="Courier New" w:cs="Courier New"/>
-          <w:sz w:val="20"/>
-          <w:szCs w:val="20"/>
-          <w:lang w:eastAsia="en-IN"/>
-        </w:rPr>
-        <w:t>&gt;</w:t>
+        <w:t>&lt;property&gt;</w:t>
       </w:r>
     </w:p>
     <w:p>
@@ -3241,46 +2644,7 @@
           <w:lang w:eastAsia="en-IN"/>
         </w:rPr>
         <w:tab/>
-      </w:r>
-      <w:r>
-        <w:rPr>
-          <w:rFonts w:ascii="Courier New" w:hAnsi="Courier New" w:cs="Courier New"/>
-          <w:sz w:val="20"/>
-          <w:szCs w:val="20"/>
-          <w:lang w:eastAsia="en-IN"/>
-        </w:rPr>
-        <w:t xml:space="preserve"> &lt;</w:t>
-      </w:r>
-      <w:proofErr w:type="gramStart"/>
-      <w:r>
-        <w:rPr>
-          <w:rFonts w:ascii="Courier New" w:hAnsi="Courier New" w:cs="Courier New"/>
-          <w:sz w:val="20"/>
-          <w:szCs w:val="20"/>
-          <w:lang w:eastAsia="en-IN"/>
-        </w:rPr>
-        <w:t>name&gt;</w:t>
-      </w:r>
-      <w:proofErr w:type="spellStart"/>
-      <w:proofErr w:type="gramEnd"/>
-      <w:r>
-        <w:rPr>
-          <w:rFonts w:ascii="Courier New" w:hAnsi="Courier New" w:cs="Courier New"/>
-          <w:sz w:val="20"/>
-          <w:szCs w:val="20"/>
-          <w:lang w:eastAsia="en-IN"/>
-        </w:rPr>
-        <w:t>fs.defaultFS</w:t>
-      </w:r>
-      <w:proofErr w:type="spellEnd"/>
-      <w:r>
-        <w:rPr>
-          <w:rFonts w:ascii="Courier New" w:hAnsi="Courier New" w:cs="Courier New"/>
-          <w:sz w:val="20"/>
-          <w:szCs w:val="20"/>
-          <w:lang w:eastAsia="en-IN"/>
-        </w:rPr>
-        <w:t>&lt;/name&gt;</w:t>
+        <w:t xml:space="preserve"> &lt;name&gt;fs.defaultFS&lt;/name&gt;</w:t>
       </w:r>
     </w:p>
     <w:p>
@@ -3319,35 +2683,7 @@
           <w:lang w:eastAsia="en-IN"/>
         </w:rPr>
         <w:tab/>
-      </w:r>
-      <w:r>
-        <w:rPr>
-          <w:rFonts w:ascii="Courier New" w:hAnsi="Courier New" w:cs="Courier New"/>
-          <w:sz w:val="20"/>
-          <w:szCs w:val="20"/>
-          <w:lang w:eastAsia="en-IN"/>
-        </w:rPr>
-        <w:t>&lt;</w:t>
-      </w:r>
-      <w:proofErr w:type="gramStart"/>
-      <w:r>
-        <w:rPr>
-          <w:rFonts w:ascii="Courier New" w:hAnsi="Courier New" w:cs="Courier New"/>
-          <w:sz w:val="20"/>
-          <w:szCs w:val="20"/>
-          <w:lang w:eastAsia="en-IN"/>
-        </w:rPr>
-        <w:t>value&gt;</w:t>
-      </w:r>
-      <w:proofErr w:type="gramEnd"/>
-      <w:r>
-        <w:rPr>
-          <w:rFonts w:ascii="Courier New" w:hAnsi="Courier New" w:cs="Courier New"/>
-          <w:sz w:val="20"/>
-          <w:szCs w:val="20"/>
-          <w:lang w:eastAsia="en-IN"/>
-        </w:rPr>
-        <w:t>hdfs://master:9000&lt;/value&gt;</w:t>
+        <w:t>&lt;value&gt;hdfs://master:9000&lt;/value&gt;</w:t>
       </w:r>
     </w:p>
     <w:p>
@@ -3377,14 +2713,6 @@
           <w:lang w:eastAsia="en-IN"/>
         </w:rPr>
         <w:tab/>
-      </w:r>
-      <w:r>
-        <w:rPr>
-          <w:rFonts w:ascii="Courier New" w:hAnsi="Courier New" w:cs="Courier New"/>
-          <w:sz w:val="20"/>
-          <w:szCs w:val="20"/>
-          <w:lang w:eastAsia="en-IN"/>
-        </w:rPr>
         <w:t>&lt;/property&gt;</w:t>
       </w:r>
     </w:p>
@@ -3534,39 +2862,7 @@
           <w:b/>
           <w:lang w:eastAsia="en-IN"/>
         </w:rPr>
-        <w:t>$HADOOP_HOME/</w:t>
-      </w:r>
-      <w:proofErr w:type="spellStart"/>
-      <w:r>
-        <w:rPr>
-          <w:b/>
-          <w:lang w:eastAsia="en-IN"/>
-        </w:rPr>
-        <w:t>etc</w:t>
-      </w:r>
-      <w:proofErr w:type="spellEnd"/>
-      <w:r>
-        <w:rPr>
-          <w:b/>
-          <w:lang w:eastAsia="en-IN"/>
-        </w:rPr>
-        <w:t>/</w:t>
-      </w:r>
-      <w:proofErr w:type="spellStart"/>
-      <w:r>
-        <w:rPr>
-          <w:b/>
-          <w:lang w:eastAsia="en-IN"/>
-        </w:rPr>
-        <w:t>hadoop</w:t>
-      </w:r>
-      <w:proofErr w:type="spellEnd"/>
-      <w:r>
-        <w:rPr>
-          <w:b/>
-          <w:lang w:eastAsia="en-IN"/>
-        </w:rPr>
-        <w:t>/</w:t>
+        <w:t>$HADOOP_HOME/etc/hadoop/</w:t>
       </w:r>
       <w:r>
         <w:rPr>
@@ -3593,27 +2889,7 @@
           <w:szCs w:val="20"/>
           <w:lang w:eastAsia="en-IN"/>
         </w:rPr>
-        <w:t>&lt;</w:t>
-      </w:r>
-      <w:proofErr w:type="gramStart"/>
-      <w:r>
-        <w:rPr>
-          <w:rFonts w:ascii="Courier New" w:hAnsi="Courier New" w:cs="Courier New"/>
-          <w:sz w:val="20"/>
-          <w:szCs w:val="20"/>
-          <w:lang w:eastAsia="en-IN"/>
-        </w:rPr>
-        <w:t>configuration</w:t>
-      </w:r>
-      <w:proofErr w:type="gramEnd"/>
-      <w:r>
-        <w:rPr>
-          <w:rFonts w:ascii="Courier New" w:hAnsi="Courier New" w:cs="Courier New"/>
-          <w:sz w:val="20"/>
-          <w:szCs w:val="20"/>
-          <w:lang w:eastAsia="en-IN"/>
-        </w:rPr>
-        <w:t>&gt;</w:t>
+        <w:t>&lt;configuration&gt;</w:t>
       </w:r>
     </w:p>
     <w:p>
@@ -3644,35 +2920,7 @@
           <w:lang w:eastAsia="en-IN"/>
         </w:rPr>
         <w:tab/>
-      </w:r>
-      <w:r>
-        <w:rPr>
-          <w:rFonts w:ascii="Courier New" w:hAnsi="Courier New" w:cs="Courier New"/>
-          <w:sz w:val="20"/>
-          <w:szCs w:val="20"/>
-          <w:lang w:eastAsia="en-IN"/>
-        </w:rPr>
-        <w:t>&lt;</w:t>
-      </w:r>
-      <w:proofErr w:type="gramStart"/>
-      <w:r>
-        <w:rPr>
-          <w:rFonts w:ascii="Courier New" w:hAnsi="Courier New" w:cs="Courier New"/>
-          <w:sz w:val="20"/>
-          <w:szCs w:val="20"/>
-          <w:lang w:eastAsia="en-IN"/>
-        </w:rPr>
-        <w:t>property</w:t>
-      </w:r>
-      <w:proofErr w:type="gramEnd"/>
-      <w:r>
-        <w:rPr>
-          <w:rFonts w:ascii="Courier New" w:hAnsi="Courier New" w:cs="Courier New"/>
-          <w:sz w:val="20"/>
-          <w:szCs w:val="20"/>
-          <w:lang w:eastAsia="en-IN"/>
-        </w:rPr>
-        <w:t>&gt;</w:t>
+        <w:t>&lt;property&gt;</w:t>
       </w:r>
     </w:p>
     <w:p>
@@ -3712,14 +2960,6 @@
           <w:lang w:eastAsia="en-IN"/>
         </w:rPr>
         <w:tab/>
-      </w:r>
-      <w:r>
-        <w:rPr>
-          <w:rFonts w:ascii="Courier New" w:hAnsi="Courier New" w:cs="Courier New"/>
-          <w:sz w:val="20"/>
-          <w:szCs w:val="20"/>
-          <w:lang w:eastAsia="en-IN"/>
-        </w:rPr>
         <w:t>&lt;name&gt;mapreduce.framework.name&lt;/name&gt;</w:t>
       </w:r>
     </w:p>
@@ -3760,35 +3000,7 @@
           <w:lang w:eastAsia="en-IN"/>
         </w:rPr>
         <w:tab/>
-      </w:r>
-      <w:r>
-        <w:rPr>
-          <w:rFonts w:ascii="Courier New" w:hAnsi="Courier New" w:cs="Courier New"/>
-          <w:sz w:val="20"/>
-          <w:szCs w:val="20"/>
-          <w:lang w:eastAsia="en-IN"/>
-        </w:rPr>
-        <w:t>&lt;</w:t>
-      </w:r>
-      <w:proofErr w:type="gramStart"/>
-      <w:r>
-        <w:rPr>
-          <w:rFonts w:ascii="Courier New" w:hAnsi="Courier New" w:cs="Courier New"/>
-          <w:sz w:val="20"/>
-          <w:szCs w:val="20"/>
-          <w:lang w:eastAsia="en-IN"/>
-        </w:rPr>
-        <w:t>value&gt;</w:t>
-      </w:r>
-      <w:proofErr w:type="gramEnd"/>
-      <w:r>
-        <w:rPr>
-          <w:rFonts w:ascii="Courier New" w:hAnsi="Courier New" w:cs="Courier New"/>
-          <w:sz w:val="20"/>
-          <w:szCs w:val="20"/>
-          <w:lang w:eastAsia="en-IN"/>
-        </w:rPr>
-        <w:t>yarn&lt;/value&gt;</w:t>
+        <w:t>&lt;value&gt;yarn&lt;/value&gt;</w:t>
       </w:r>
     </w:p>
     <w:p>
@@ -3828,35 +3040,7 @@
           <w:lang w:eastAsia="en-IN"/>
         </w:rPr>
         <w:tab/>
-      </w:r>
-      <w:r>
-        <w:rPr>
-          <w:rFonts w:ascii="Courier New" w:hAnsi="Courier New" w:cs="Courier New"/>
-          <w:sz w:val="20"/>
-          <w:szCs w:val="20"/>
-          <w:lang w:eastAsia="en-IN"/>
-        </w:rPr>
-        <w:t>&lt;</w:t>
-      </w:r>
-      <w:proofErr w:type="gramStart"/>
-      <w:r>
-        <w:rPr>
-          <w:rFonts w:ascii="Courier New" w:hAnsi="Courier New" w:cs="Courier New"/>
-          <w:sz w:val="20"/>
-          <w:szCs w:val="20"/>
-          <w:lang w:eastAsia="en-IN"/>
-        </w:rPr>
-        <w:t>final&gt;</w:t>
-      </w:r>
-      <w:proofErr w:type="gramEnd"/>
-      <w:r>
-        <w:rPr>
-          <w:rFonts w:ascii="Courier New" w:hAnsi="Courier New" w:cs="Courier New"/>
-          <w:sz w:val="20"/>
-          <w:szCs w:val="20"/>
-          <w:lang w:eastAsia="en-IN"/>
-        </w:rPr>
-        <w:t>true&lt;/final&gt;</w:t>
+        <w:t>&lt;final&gt;true&lt;/final&gt;</w:t>
       </w:r>
     </w:p>
     <w:p>
@@ -3887,14 +3071,6 @@
           <w:lang w:eastAsia="en-IN"/>
         </w:rPr>
         <w:tab/>
-      </w:r>
-      <w:r>
-        <w:rPr>
-          <w:rFonts w:ascii="Courier New" w:hAnsi="Courier New" w:cs="Courier New"/>
-          <w:sz w:val="20"/>
-          <w:szCs w:val="20"/>
-          <w:lang w:eastAsia="en-IN"/>
-        </w:rPr>
         <w:t>&lt;/property&gt;</w:t>
       </w:r>
     </w:p>
@@ -3975,23 +3151,7 @@
         </w:numPr>
       </w:pPr>
       <w:r>
-        <w:t xml:space="preserve">Create </w:t>
-      </w:r>
-      <w:proofErr w:type="spellStart"/>
-      <w:r>
-        <w:t>namenode</w:t>
-      </w:r>
-      <w:proofErr w:type="spellEnd"/>
-      <w:r>
-        <w:t xml:space="preserve"> and </w:t>
-      </w:r>
-      <w:proofErr w:type="spellStart"/>
-      <w:r>
-        <w:t>datanode</w:t>
-      </w:r>
-      <w:proofErr w:type="spellEnd"/>
-      <w:r>
-        <w:t xml:space="preserve"> folder</w:t>
+        <w:t>Create namenode and datanode folder</w:t>
       </w:r>
     </w:p>
     <w:p>
@@ -4066,7 +3226,7 @@
           <w:szCs w:val="24"/>
           <w:lang w:eastAsia="en-IN"/>
         </w:rPr>
-        <w:t>$HADOOP_HOME</w:t>
+        <w:t>$HADOOP_HOME /etc/hadoop/hdfs-site.xml</w:t>
       </w:r>
       <w:r>
         <w:rPr>
@@ -4076,9 +3236,20 @@
           <w:szCs w:val="24"/>
           <w:lang w:eastAsia="en-IN"/>
         </w:rPr>
-        <w:t xml:space="preserve"> </w:t>
-      </w:r>
-      <w:r>
+        <w:t xml:space="preserve">. </w:t>
+      </w:r>
+      <w:r>
+        <w:rPr>
+          <w:rFonts w:ascii="Times New Roman" w:hAnsi="Times New Roman" w:cs="Times New Roman"/>
+          <w:sz w:val="24"/>
+          <w:szCs w:val="24"/>
+        </w:rPr>
+        <w:t>Add these lines at the bottom of file</w:t>
+      </w:r>
+    </w:p>
+    <w:p>
+      <w:pPr>
+        <w:spacing w:after="0" w:line="240" w:lineRule="auto"/>
         <w:rPr>
           <w:rFonts w:ascii="Times New Roman" w:eastAsia="Times New Roman" w:hAnsi="Times New Roman" w:cs="Times New Roman"/>
           <w:b/>
@@ -4086,89 +3257,6 @@
           <w:szCs w:val="24"/>
           <w:lang w:eastAsia="en-IN"/>
         </w:rPr>
-        <w:t>/</w:t>
-      </w:r>
-      <w:proofErr w:type="spellStart"/>
-      <w:r>
-        <w:rPr>
-          <w:rFonts w:ascii="Times New Roman" w:eastAsia="Times New Roman" w:hAnsi="Times New Roman" w:cs="Times New Roman"/>
-          <w:b/>
-          <w:sz w:val="24"/>
-          <w:szCs w:val="24"/>
-          <w:lang w:eastAsia="en-IN"/>
-        </w:rPr>
-        <w:t>etc</w:t>
-      </w:r>
-      <w:proofErr w:type="spellEnd"/>
-      <w:r>
-        <w:rPr>
-          <w:rFonts w:ascii="Times New Roman" w:eastAsia="Times New Roman" w:hAnsi="Times New Roman" w:cs="Times New Roman"/>
-          <w:b/>
-          <w:sz w:val="24"/>
-          <w:szCs w:val="24"/>
-          <w:lang w:eastAsia="en-IN"/>
-        </w:rPr>
-        <w:t>/</w:t>
-      </w:r>
-      <w:proofErr w:type="spellStart"/>
-      <w:r>
-        <w:rPr>
-          <w:rFonts w:ascii="Times New Roman" w:eastAsia="Times New Roman" w:hAnsi="Times New Roman" w:cs="Times New Roman"/>
-          <w:b/>
-          <w:sz w:val="24"/>
-          <w:szCs w:val="24"/>
-          <w:lang w:eastAsia="en-IN"/>
-        </w:rPr>
-        <w:t>hadoop</w:t>
-      </w:r>
-      <w:proofErr w:type="spellEnd"/>
-      <w:r>
-        <w:rPr>
-          <w:rFonts w:ascii="Times New Roman" w:eastAsia="Times New Roman" w:hAnsi="Times New Roman" w:cs="Times New Roman"/>
-          <w:b/>
-          <w:sz w:val="24"/>
-          <w:szCs w:val="24"/>
-          <w:lang w:eastAsia="en-IN"/>
-        </w:rPr>
-        <w:t>/hdfs-site.xml</w:t>
-      </w:r>
-      <w:r>
-        <w:rPr>
-          <w:rFonts w:ascii="Times New Roman" w:eastAsia="Times New Roman" w:hAnsi="Times New Roman" w:cs="Times New Roman"/>
-          <w:b/>
-          <w:sz w:val="24"/>
-          <w:szCs w:val="24"/>
-          <w:lang w:eastAsia="en-IN"/>
-        </w:rPr>
-        <w:t xml:space="preserve">. </w:t>
-      </w:r>
-      <w:r>
-        <w:rPr>
-          <w:rFonts w:ascii="Times New Roman" w:hAnsi="Times New Roman" w:cs="Times New Roman"/>
-          <w:sz w:val="24"/>
-          <w:szCs w:val="24"/>
-        </w:rPr>
-        <w:t>Add these lines at the bottom of</w:t>
-      </w:r>
-      <w:r>
-        <w:rPr>
-          <w:rFonts w:ascii="Times New Roman" w:hAnsi="Times New Roman" w:cs="Times New Roman"/>
-          <w:sz w:val="24"/>
-          <w:szCs w:val="24"/>
-        </w:rPr>
-        <w:t xml:space="preserve"> file</w:t>
-      </w:r>
-    </w:p>
-    <w:p>
-      <w:pPr>
-        <w:spacing w:after="0" w:line="240" w:lineRule="auto"/>
-        <w:rPr>
-          <w:rFonts w:ascii="Times New Roman" w:eastAsia="Times New Roman" w:hAnsi="Times New Roman" w:cs="Times New Roman"/>
-          <w:b/>
-          <w:sz w:val="24"/>
-          <w:szCs w:val="24"/>
-          <w:lang w:eastAsia="en-IN"/>
-        </w:rPr>
       </w:pPr>
     </w:p>
     <w:p>
@@ -4189,27 +3277,7 @@
           <w:szCs w:val="20"/>
           <w:lang w:eastAsia="en-IN"/>
         </w:rPr>
-        <w:t>&lt;</w:t>
-      </w:r>
-      <w:proofErr w:type="gramStart"/>
-      <w:r>
-        <w:rPr>
-          <w:rFonts w:ascii="Courier New" w:hAnsi="Courier New" w:cs="Courier New"/>
-          <w:sz w:val="20"/>
-          <w:szCs w:val="20"/>
-          <w:lang w:eastAsia="en-IN"/>
-        </w:rPr>
-        <w:t>configuration</w:t>
-      </w:r>
-      <w:proofErr w:type="gramEnd"/>
-      <w:r>
-        <w:rPr>
-          <w:rFonts w:ascii="Courier New" w:hAnsi="Courier New" w:cs="Courier New"/>
-          <w:sz w:val="20"/>
-          <w:szCs w:val="20"/>
-          <w:lang w:eastAsia="en-IN"/>
-        </w:rPr>
-        <w:t>&gt;</w:t>
+        <w:t>&lt;configuration&gt;</w:t>
       </w:r>
     </w:p>
     <w:p>
@@ -4240,27 +3308,7 @@
           <w:lang w:eastAsia="en-IN"/>
         </w:rPr>
         <w:tab/>
-        <w:t>&lt;</w:t>
-      </w:r>
-      <w:proofErr w:type="gramStart"/>
-      <w:r>
-        <w:rPr>
-          <w:rFonts w:ascii="Courier New" w:hAnsi="Courier New" w:cs="Courier New"/>
-          <w:sz w:val="20"/>
-          <w:szCs w:val="20"/>
-          <w:lang w:eastAsia="en-IN"/>
-        </w:rPr>
-        <w:t>property</w:t>
-      </w:r>
-      <w:proofErr w:type="gramEnd"/>
-      <w:r>
-        <w:rPr>
-          <w:rFonts w:ascii="Courier New" w:hAnsi="Courier New" w:cs="Courier New"/>
-          <w:sz w:val="20"/>
-          <w:szCs w:val="20"/>
-          <w:lang w:eastAsia="en-IN"/>
-        </w:rPr>
-        <w:t>&gt;</w:t>
+        <w:t>&lt;property&gt;</w:t>
       </w:r>
     </w:p>
     <w:p>
@@ -4297,38 +3345,7 @@
           <w:szCs w:val="20"/>
           <w:lang w:eastAsia="en-IN"/>
         </w:rPr>
-        <w:t>&lt;</w:t>
-      </w:r>
-      <w:proofErr w:type="gramStart"/>
-      <w:r>
-        <w:rPr>
-          <w:rFonts w:ascii="Courier New" w:hAnsi="Courier New" w:cs="Courier New"/>
-          <w:sz w:val="20"/>
-          <w:szCs w:val="20"/>
-          <w:lang w:eastAsia="en-IN"/>
-        </w:rPr>
-        <w:t>name&gt;</w:t>
-      </w:r>
-      <w:proofErr w:type="spellStart"/>
-      <w:proofErr w:type="gramEnd"/>
-      <w:r>
-        <w:rPr>
-          <w:rFonts w:ascii="Courier New" w:hAnsi="Courier New" w:cs="Courier New"/>
-          <w:sz w:val="20"/>
-          <w:szCs w:val="20"/>
-          <w:lang w:eastAsia="en-IN"/>
-        </w:rPr>
-        <w:t>dfs.replication</w:t>
-      </w:r>
-      <w:proofErr w:type="spellEnd"/>
-      <w:r>
-        <w:rPr>
-          <w:rFonts w:ascii="Courier New" w:hAnsi="Courier New" w:cs="Courier New"/>
-          <w:sz w:val="20"/>
-          <w:szCs w:val="20"/>
-          <w:lang w:eastAsia="en-IN"/>
-        </w:rPr>
-        <w:t>&lt;/name&gt;</w:t>
+        <w:t>&lt;name&gt;dfs.replication&lt;/name&gt;</w:t>
       </w:r>
     </w:p>
     <w:p>
@@ -4368,36 +3385,7 @@
           <w:lang w:eastAsia="en-IN"/>
         </w:rPr>
         <w:tab/>
-        <w:t>&lt;</w:t>
-      </w:r>
-      <w:proofErr w:type="gramStart"/>
-      <w:r>
-        <w:rPr>
-          <w:rFonts w:ascii="Courier New" w:hAnsi="Courier New" w:cs="Courier New"/>
-          <w:sz w:val="20"/>
-          <w:szCs w:val="20"/>
-          <w:lang w:eastAsia="en-IN"/>
-        </w:rPr>
-        <w:t>value&gt;</w:t>
-      </w:r>
-      <w:proofErr w:type="gramEnd"/>
-      <w:r>
-        <w:rPr>
-          <w:rFonts w:ascii="Courier New" w:hAnsi="Courier New" w:cs="Courier New"/>
-          <w:sz w:val="20"/>
-          <w:szCs w:val="20"/>
-          <w:lang w:eastAsia="en-IN"/>
-        </w:rPr>
-        <w:t>1</w:t>
-      </w:r>
-      <w:r>
-        <w:rPr>
-          <w:rFonts w:ascii="Courier New" w:hAnsi="Courier New" w:cs="Courier New"/>
-          <w:sz w:val="20"/>
-          <w:szCs w:val="20"/>
-          <w:lang w:eastAsia="en-IN"/>
-        </w:rPr>
-        <w:t>&lt;/value&gt;</w:t>
+        <w:t>&lt;value&gt;1&lt;/value&gt;</w:t>
       </w:r>
     </w:p>
     <w:p>
@@ -4419,33 +3407,7 @@
           <w:lang w:eastAsia="en-IN"/>
         </w:rPr>
         <w:tab/>
-      </w:r>
-      <w:r>
-        <w:rPr>
-          <w:rFonts w:ascii="Courier New" w:hAnsi="Courier New" w:cs="Courier New"/>
-          <w:sz w:val="20"/>
-          <w:szCs w:val="20"/>
-          <w:lang w:eastAsia="en-IN"/>
-        </w:rPr>
-        <w:t>&lt;</w:t>
-      </w:r>
-      <w:r>
-        <w:rPr>
-          <w:rFonts w:ascii="Courier New" w:hAnsi="Courier New" w:cs="Courier New"/>
-          <w:sz w:val="20"/>
-          <w:szCs w:val="20"/>
-          <w:lang w:eastAsia="en-IN"/>
-        </w:rPr>
-        <w:t>/</w:t>
-      </w:r>
-      <w:r>
-        <w:rPr>
-          <w:rFonts w:ascii="Courier New" w:hAnsi="Courier New" w:cs="Courier New"/>
-          <w:sz w:val="20"/>
-          <w:szCs w:val="20"/>
-          <w:lang w:eastAsia="en-IN"/>
-        </w:rPr>
-        <w:t>property&gt;</w:t>
+        <w:t>&lt;/property&gt;</w:t>
       </w:r>
     </w:p>
     <w:p>
@@ -4475,27 +3437,7 @@
           <w:szCs w:val="20"/>
           <w:lang w:eastAsia="en-IN"/>
         </w:rPr>
-        <w:t>&lt;</w:t>
-      </w:r>
-      <w:proofErr w:type="gramStart"/>
-      <w:r>
-        <w:rPr>
-          <w:rFonts w:ascii="Courier New" w:hAnsi="Courier New" w:cs="Courier New"/>
-          <w:sz w:val="20"/>
-          <w:szCs w:val="20"/>
-          <w:lang w:eastAsia="en-IN"/>
-        </w:rPr>
-        <w:t>property</w:t>
-      </w:r>
-      <w:proofErr w:type="gramEnd"/>
-      <w:r>
-        <w:rPr>
-          <w:rFonts w:ascii="Courier New" w:hAnsi="Courier New" w:cs="Courier New"/>
-          <w:sz w:val="20"/>
-          <w:szCs w:val="20"/>
-          <w:lang w:eastAsia="en-IN"/>
-        </w:rPr>
-        <w:t>&gt;</w:t>
+        <w:t>&lt;property&gt;</w:t>
       </w:r>
     </w:p>
     <w:p>
@@ -4532,36 +3474,7 @@
           <w:szCs w:val="20"/>
           <w:lang w:eastAsia="en-IN"/>
         </w:rPr>
-        <w:t>&lt;name&gt;</w:t>
-      </w:r>
-      <w:proofErr w:type="spellStart"/>
-      <w:r>
-        <w:rPr>
-          <w:rFonts w:ascii="Courier New" w:hAnsi="Courier New" w:cs="Courier New"/>
-          <w:sz w:val="20"/>
-          <w:szCs w:val="20"/>
-          <w:lang w:eastAsia="en-IN"/>
-        </w:rPr>
-        <w:t>dfs.</w:t>
-      </w:r>
-      <w:r>
-        <w:rPr>
-          <w:rFonts w:ascii="Courier New" w:hAnsi="Courier New" w:cs="Courier New"/>
-          <w:sz w:val="20"/>
-          <w:szCs w:val="20"/>
-          <w:lang w:eastAsia="en-IN"/>
-        </w:rPr>
-        <w:t>namenode.name.dir</w:t>
-      </w:r>
-      <w:proofErr w:type="spellEnd"/>
-      <w:r>
-        <w:rPr>
-          <w:rFonts w:ascii="Courier New" w:hAnsi="Courier New" w:cs="Courier New"/>
-          <w:sz w:val="20"/>
-          <w:szCs w:val="20"/>
-          <w:lang w:eastAsia="en-IN"/>
-        </w:rPr>
-        <w:t>&lt;/name&gt;</w:t>
+        <w:t>&lt;name&gt;dfs.namenode.name.dir&lt;/name&gt;</w:t>
       </w:r>
     </w:p>
     <w:p>
@@ -4601,36 +3514,7 @@
           <w:lang w:eastAsia="en-IN"/>
         </w:rPr>
         <w:tab/>
-        <w:t>&lt;</w:t>
-      </w:r>
-      <w:proofErr w:type="gramStart"/>
-      <w:r>
-        <w:rPr>
-          <w:rFonts w:ascii="Courier New" w:hAnsi="Courier New" w:cs="Courier New"/>
-          <w:sz w:val="20"/>
-          <w:szCs w:val="20"/>
-          <w:lang w:eastAsia="en-IN"/>
-        </w:rPr>
-        <w:t>value&gt;</w:t>
-      </w:r>
-      <w:proofErr w:type="gramEnd"/>
-      <w:r>
-        <w:rPr>
-          <w:rFonts w:ascii="Courier New" w:hAnsi="Courier New" w:cs="Courier New"/>
-          <w:sz w:val="20"/>
-          <w:szCs w:val="20"/>
-          <w:lang w:eastAsia="en-IN"/>
-        </w:rPr>
-        <w:t>file:///opt/niit/hadoop_store/hdfs/namenode</w:t>
-      </w:r>
-      <w:r>
-        <w:rPr>
-          <w:rFonts w:ascii="Courier New" w:hAnsi="Courier New" w:cs="Courier New"/>
-          <w:sz w:val="20"/>
-          <w:szCs w:val="20"/>
-          <w:lang w:eastAsia="en-IN"/>
-        </w:rPr>
-        <w:t>&lt;/value&gt;</w:t>
+        <w:t>&lt;value&gt;file:///opt/niit/hadoop_store/hdfs/namenode&lt;/value&gt;</w:t>
       </w:r>
     </w:p>
     <w:p>
@@ -4674,35 +3558,7 @@
           <w:lang w:eastAsia="en-IN"/>
         </w:rPr>
         <w:tab/>
-      </w:r>
-      <w:r>
-        <w:rPr>
-          <w:rFonts w:ascii="Courier New" w:hAnsi="Courier New" w:cs="Courier New"/>
-          <w:sz w:val="20"/>
-          <w:szCs w:val="20"/>
-          <w:lang w:eastAsia="en-IN"/>
-        </w:rPr>
-        <w:t>&lt;</w:t>
-      </w:r>
-      <w:proofErr w:type="gramStart"/>
-      <w:r>
-        <w:rPr>
-          <w:rFonts w:ascii="Courier New" w:hAnsi="Courier New" w:cs="Courier New"/>
-          <w:sz w:val="20"/>
-          <w:szCs w:val="20"/>
-          <w:lang w:eastAsia="en-IN"/>
-        </w:rPr>
-        <w:t>property</w:t>
-      </w:r>
-      <w:proofErr w:type="gramEnd"/>
-      <w:r>
-        <w:rPr>
-          <w:rFonts w:ascii="Courier New" w:hAnsi="Courier New" w:cs="Courier New"/>
-          <w:sz w:val="20"/>
-          <w:szCs w:val="20"/>
-          <w:lang w:eastAsia="en-IN"/>
-        </w:rPr>
-        <w:t>&gt;</w:t>
+        <w:t>&lt;property&gt;</w:t>
       </w:r>
     </w:p>
     <w:p>
@@ -4739,63 +3595,7 @@
           <w:szCs w:val="20"/>
           <w:lang w:eastAsia="en-IN"/>
         </w:rPr>
-        <w:t>&lt;name&gt;</w:t>
-      </w:r>
-      <w:proofErr w:type="spellStart"/>
-      <w:r>
-        <w:rPr>
-          <w:rFonts w:ascii="Courier New" w:hAnsi="Courier New" w:cs="Courier New"/>
-          <w:sz w:val="20"/>
-          <w:szCs w:val="20"/>
-          <w:lang w:eastAsia="en-IN"/>
-        </w:rPr>
-        <w:t>dfs.</w:t>
-      </w:r>
-      <w:r>
-        <w:rPr>
-          <w:rFonts w:ascii="Courier New" w:hAnsi="Courier New" w:cs="Courier New"/>
-          <w:sz w:val="20"/>
-          <w:szCs w:val="20"/>
-          <w:lang w:eastAsia="en-IN"/>
-        </w:rPr>
-        <w:t>datanode</w:t>
-      </w:r>
-      <w:r>
-        <w:rPr>
-          <w:rFonts w:ascii="Courier New" w:hAnsi="Courier New" w:cs="Courier New"/>
-          <w:sz w:val="20"/>
-          <w:szCs w:val="20"/>
-          <w:lang w:eastAsia="en-IN"/>
-        </w:rPr>
-        <w:t>.</w:t>
-      </w:r>
-      <w:r>
-        <w:rPr>
-          <w:rFonts w:ascii="Courier New" w:hAnsi="Courier New" w:cs="Courier New"/>
-          <w:sz w:val="20"/>
-          <w:szCs w:val="20"/>
-          <w:lang w:eastAsia="en-IN"/>
-        </w:rPr>
-        <w:t>data</w:t>
-      </w:r>
-      <w:r>
-        <w:rPr>
-          <w:rFonts w:ascii="Courier New" w:hAnsi="Courier New" w:cs="Courier New"/>
-          <w:sz w:val="20"/>
-          <w:szCs w:val="20"/>
-          <w:lang w:eastAsia="en-IN"/>
-        </w:rPr>
-        <w:t>.dir</w:t>
-      </w:r>
-      <w:proofErr w:type="spellEnd"/>
-      <w:r>
-        <w:rPr>
-          <w:rFonts w:ascii="Courier New" w:hAnsi="Courier New" w:cs="Courier New"/>
-          <w:sz w:val="20"/>
-          <w:szCs w:val="20"/>
-          <w:lang w:eastAsia="en-IN"/>
-        </w:rPr>
-        <w:t>&lt;/name&gt;</w:t>
+        <w:t>&lt;name&gt;dfs.datanode.data.dir&lt;/name&gt;</w:t>
       </w:r>
     </w:p>
     <w:p>
@@ -4835,45 +3635,7 @@
           <w:lang w:eastAsia="en-IN"/>
         </w:rPr>
         <w:tab/>
-        <w:t>&lt;</w:t>
-      </w:r>
-      <w:proofErr w:type="gramStart"/>
-      <w:r>
-        <w:rPr>
-          <w:rFonts w:ascii="Courier New" w:hAnsi="Courier New" w:cs="Courier New"/>
-          <w:sz w:val="20"/>
-          <w:szCs w:val="20"/>
-          <w:lang w:eastAsia="en-IN"/>
-        </w:rPr>
-        <w:t>value&gt;</w:t>
-      </w:r>
-      <w:proofErr w:type="gramEnd"/>
-      <w:r>
-        <w:rPr>
-          <w:rFonts w:ascii="Courier New" w:hAnsi="Courier New" w:cs="Courier New"/>
-          <w:sz w:val="20"/>
-          <w:szCs w:val="20"/>
-          <w:lang w:eastAsia="en-IN"/>
-        </w:rPr>
-        <w:t>file:///opt/niit/hadoop_store/hdfs/</w:t>
-      </w:r>
-      <w:r>
-        <w:rPr>
-          <w:rFonts w:ascii="Courier New" w:hAnsi="Courier New" w:cs="Courier New"/>
-          <w:sz w:val="20"/>
-          <w:szCs w:val="20"/>
-          <w:lang w:eastAsia="en-IN"/>
-        </w:rPr>
-        <w:t>datanode</w:t>
-      </w:r>
-      <w:r>
-        <w:rPr>
-          <w:rFonts w:ascii="Courier New" w:hAnsi="Courier New" w:cs="Courier New"/>
-          <w:sz w:val="20"/>
-          <w:szCs w:val="20"/>
-          <w:lang w:eastAsia="en-IN"/>
-        </w:rPr>
-        <w:t>&lt;/value&gt;</w:t>
+        <w:t>&lt;value&gt;file:///opt/niit/hadoop_store/hdfs/datanode&lt;/value&gt;</w:t>
       </w:r>
     </w:p>
     <w:p>
@@ -4916,25 +3678,7 @@
           <w:szCs w:val="20"/>
           <w:lang w:eastAsia="en-IN"/>
         </w:rPr>
-        <w:t>&lt;</w:t>
-      </w:r>
-      <w:r>
-        <w:rPr>
-          <w:rFonts w:ascii="Courier New" w:hAnsi="Courier New" w:cs="Courier New"/>
-          <w:sz w:val="20"/>
-          <w:szCs w:val="20"/>
-          <w:lang w:eastAsia="en-IN"/>
-        </w:rPr>
-        <w:t>/</w:t>
-      </w:r>
-      <w:r>
-        <w:rPr>
-          <w:rFonts w:ascii="Courier New" w:hAnsi="Courier New" w:cs="Courier New"/>
-          <w:sz w:val="20"/>
-          <w:szCs w:val="20"/>
-          <w:lang w:eastAsia="en-IN"/>
-        </w:rPr>
-        <w:t>configuration&gt;</w:t>
+        <w:t>&lt;/configuration&gt;</w:t>
       </w:r>
     </w:p>
     <w:p>
@@ -5050,9 +3794,8 @@
           <w:szCs w:val="24"/>
           <w:lang w:eastAsia="en-IN"/>
         </w:rPr>
-        <w:t>$HADOOP_HOME /</w:t>
-      </w:r>
-      <w:proofErr w:type="spellStart"/>
+        <w:t>$HADOOP_HOME /etc/hadoop/</w:t>
+      </w:r>
       <w:r>
         <w:rPr>
           <w:rFonts w:ascii="Times New Roman" w:eastAsia="Times New Roman" w:hAnsi="Times New Roman" w:cs="Times New Roman"/>
@@ -5061,9 +3804,8 @@
           <w:szCs w:val="24"/>
           <w:lang w:eastAsia="en-IN"/>
         </w:rPr>
-        <w:t>etc</w:t>
-      </w:r>
-      <w:proofErr w:type="spellEnd"/>
+        <w:t>yarn</w:t>
+      </w:r>
       <w:r>
         <w:rPr>
           <w:rFonts w:ascii="Times New Roman" w:eastAsia="Times New Roman" w:hAnsi="Times New Roman" w:cs="Times New Roman"/>
@@ -5072,9 +3814,8 @@
           <w:szCs w:val="24"/>
           <w:lang w:eastAsia="en-IN"/>
         </w:rPr>
-        <w:t>/</w:t>
-      </w:r>
-      <w:proofErr w:type="spellStart"/>
+        <w:t>-site.xml</w:t>
+      </w:r>
       <w:r>
         <w:rPr>
           <w:rFonts w:ascii="Times New Roman" w:eastAsia="Times New Roman" w:hAnsi="Times New Roman" w:cs="Times New Roman"/>
@@ -5083,47 +3824,6 @@
           <w:szCs w:val="24"/>
           <w:lang w:eastAsia="en-IN"/>
         </w:rPr>
-        <w:t>hadoop</w:t>
-      </w:r>
-      <w:proofErr w:type="spellEnd"/>
-      <w:r>
-        <w:rPr>
-          <w:rFonts w:ascii="Times New Roman" w:eastAsia="Times New Roman" w:hAnsi="Times New Roman" w:cs="Times New Roman"/>
-          <w:b/>
-          <w:sz w:val="24"/>
-          <w:szCs w:val="24"/>
-          <w:lang w:eastAsia="en-IN"/>
-        </w:rPr>
-        <w:t>/</w:t>
-      </w:r>
-      <w:r>
-        <w:rPr>
-          <w:rFonts w:ascii="Times New Roman" w:eastAsia="Times New Roman" w:hAnsi="Times New Roman" w:cs="Times New Roman"/>
-          <w:b/>
-          <w:sz w:val="24"/>
-          <w:szCs w:val="24"/>
-          <w:lang w:eastAsia="en-IN"/>
-        </w:rPr>
-        <w:t>yarn</w:t>
-      </w:r>
-      <w:r>
-        <w:rPr>
-          <w:rFonts w:ascii="Times New Roman" w:eastAsia="Times New Roman" w:hAnsi="Times New Roman" w:cs="Times New Roman"/>
-          <w:b/>
-          <w:sz w:val="24"/>
-          <w:szCs w:val="24"/>
-          <w:lang w:eastAsia="en-IN"/>
-        </w:rPr>
-        <w:t>-site.xml</w:t>
-      </w:r>
-      <w:r>
-        <w:rPr>
-          <w:rFonts w:ascii="Times New Roman" w:eastAsia="Times New Roman" w:hAnsi="Times New Roman" w:cs="Times New Roman"/>
-          <w:b/>
-          <w:sz w:val="24"/>
-          <w:szCs w:val="24"/>
-          <w:lang w:eastAsia="en-IN"/>
-        </w:rPr>
         <w:t xml:space="preserve">. </w:t>
       </w:r>
       <w:r>
@@ -5163,27 +3863,7 @@
           <w:szCs w:val="20"/>
           <w:lang w:eastAsia="en-IN"/>
         </w:rPr>
-        <w:t>&lt;</w:t>
-      </w:r>
-      <w:proofErr w:type="gramStart"/>
-      <w:r>
-        <w:rPr>
-          <w:rFonts w:ascii="Courier New" w:hAnsi="Courier New" w:cs="Courier New"/>
-          <w:sz w:val="20"/>
-          <w:szCs w:val="20"/>
-          <w:lang w:eastAsia="en-IN"/>
-        </w:rPr>
-        <w:t>configuration</w:t>
-      </w:r>
-      <w:proofErr w:type="gramEnd"/>
-      <w:r>
-        <w:rPr>
-          <w:rFonts w:ascii="Courier New" w:hAnsi="Courier New" w:cs="Courier New"/>
-          <w:sz w:val="20"/>
-          <w:szCs w:val="20"/>
-          <w:lang w:eastAsia="en-IN"/>
-        </w:rPr>
-        <w:t xml:space="preserve">&gt; </w:t>
+        <w:t xml:space="preserve">&lt;configuration&gt; </w:t>
       </w:r>
     </w:p>
     <w:p>
@@ -5204,27 +3884,7 @@
           <w:szCs w:val="20"/>
           <w:lang w:eastAsia="en-IN"/>
         </w:rPr>
-        <w:t>&lt;</w:t>
-      </w:r>
-      <w:proofErr w:type="gramStart"/>
-      <w:r>
-        <w:rPr>
-          <w:rFonts w:ascii="Courier New" w:hAnsi="Courier New" w:cs="Courier New"/>
-          <w:sz w:val="20"/>
-          <w:szCs w:val="20"/>
-          <w:lang w:eastAsia="en-IN"/>
-        </w:rPr>
-        <w:t>property</w:t>
-      </w:r>
-      <w:proofErr w:type="gramEnd"/>
-      <w:r>
-        <w:rPr>
-          <w:rFonts w:ascii="Courier New" w:hAnsi="Courier New" w:cs="Courier New"/>
-          <w:sz w:val="20"/>
-          <w:szCs w:val="20"/>
-          <w:lang w:eastAsia="en-IN"/>
-        </w:rPr>
-        <w:t>&gt;</w:t>
+        <w:t>&lt;property&gt;</w:t>
       </w:r>
     </w:p>
     <w:p>
@@ -5245,27 +3905,7 @@
           <w:szCs w:val="20"/>
           <w:lang w:eastAsia="en-IN"/>
         </w:rPr>
-        <w:t>&lt;name&gt;</w:t>
-      </w:r>
-      <w:proofErr w:type="spellStart"/>
-      <w:r>
-        <w:rPr>
-          <w:rFonts w:ascii="Courier New" w:hAnsi="Courier New" w:cs="Courier New"/>
-          <w:sz w:val="20"/>
-          <w:szCs w:val="20"/>
-          <w:lang w:eastAsia="en-IN"/>
-        </w:rPr>
-        <w:t>yarn.nodemanager.aux</w:t>
-      </w:r>
-      <w:proofErr w:type="spellEnd"/>
-      <w:r>
-        <w:rPr>
-          <w:rFonts w:ascii="Courier New" w:hAnsi="Courier New" w:cs="Courier New"/>
-          <w:sz w:val="20"/>
-          <w:szCs w:val="20"/>
-          <w:lang w:eastAsia="en-IN"/>
-        </w:rPr>
-        <w:t>-services&lt;/name&gt;</w:t>
+        <w:t>&lt;name&gt;yarn.nodemanager.aux-services&lt;/name&gt;</w:t>
       </w:r>
     </w:p>
     <w:p>
@@ -5286,38 +3926,7 @@
           <w:szCs w:val="20"/>
           <w:lang w:eastAsia="en-IN"/>
         </w:rPr>
-        <w:t>&lt;</w:t>
-      </w:r>
-      <w:proofErr w:type="gramStart"/>
-      <w:r>
-        <w:rPr>
-          <w:rFonts w:ascii="Courier New" w:hAnsi="Courier New" w:cs="Courier New"/>
-          <w:sz w:val="20"/>
-          <w:szCs w:val="20"/>
-          <w:lang w:eastAsia="en-IN"/>
-        </w:rPr>
-        <w:t>value&gt;</w:t>
-      </w:r>
-      <w:proofErr w:type="spellStart"/>
-      <w:proofErr w:type="gramEnd"/>
-      <w:r>
-        <w:rPr>
-          <w:rFonts w:ascii="Courier New" w:hAnsi="Courier New" w:cs="Courier New"/>
-          <w:sz w:val="20"/>
-          <w:szCs w:val="20"/>
-          <w:lang w:eastAsia="en-IN"/>
-        </w:rPr>
-        <w:t>mapreduce_shuffle</w:t>
-      </w:r>
-      <w:proofErr w:type="spellEnd"/>
-      <w:r>
-        <w:rPr>
-          <w:rFonts w:ascii="Courier New" w:hAnsi="Courier New" w:cs="Courier New"/>
-          <w:sz w:val="20"/>
-          <w:szCs w:val="20"/>
-          <w:lang w:eastAsia="en-IN"/>
-        </w:rPr>
-        <w:t>&lt;/value&gt;</w:t>
+        <w:t>&lt;value&gt;mapreduce_shuffle&lt;/value&gt;</w:t>
       </w:r>
     </w:p>
     <w:p>
@@ -5359,27 +3968,7 @@
           <w:szCs w:val="20"/>
           <w:lang w:eastAsia="en-IN"/>
         </w:rPr>
-        <w:t>&lt;</w:t>
-      </w:r>
-      <w:proofErr w:type="gramStart"/>
-      <w:r>
-        <w:rPr>
-          <w:rFonts w:ascii="Courier New" w:hAnsi="Courier New" w:cs="Courier New"/>
-          <w:sz w:val="20"/>
-          <w:szCs w:val="20"/>
-          <w:lang w:eastAsia="en-IN"/>
-        </w:rPr>
-        <w:t>property</w:t>
-      </w:r>
-      <w:proofErr w:type="gramEnd"/>
-      <w:r>
-        <w:rPr>
-          <w:rFonts w:ascii="Courier New" w:hAnsi="Courier New" w:cs="Courier New"/>
-          <w:sz w:val="20"/>
-          <w:szCs w:val="20"/>
-          <w:lang w:eastAsia="en-IN"/>
-        </w:rPr>
-        <w:t>&gt;</w:t>
+        <w:t>&lt;property&gt;</w:t>
       </w:r>
     </w:p>
     <w:p>
@@ -5421,27 +4010,7 @@
           <w:szCs w:val="20"/>
           <w:lang w:eastAsia="en-IN"/>
         </w:rPr>
-        <w:t>&lt;value&gt;</w:t>
-      </w:r>
-      <w:proofErr w:type="spellStart"/>
-      <w:r>
-        <w:rPr>
-          <w:rFonts w:ascii="Courier New" w:hAnsi="Courier New" w:cs="Courier New"/>
-          <w:sz w:val="20"/>
-          <w:szCs w:val="20"/>
-          <w:lang w:eastAsia="en-IN"/>
-        </w:rPr>
-        <w:t>org.apache.hadoop.mapred.ShuffleHandler</w:t>
-      </w:r>
-      <w:proofErr w:type="spellEnd"/>
-      <w:r>
-        <w:rPr>
-          <w:rFonts w:ascii="Courier New" w:hAnsi="Courier New" w:cs="Courier New"/>
-          <w:sz w:val="20"/>
-          <w:szCs w:val="20"/>
-          <w:lang w:eastAsia="en-IN"/>
-        </w:rPr>
-        <w:t>&lt;/value&gt;</w:t>
+        <w:t>&lt;value&gt;org.apache.hadoop.mapred.ShuffleHandler&lt;/value&gt;</w:t>
       </w:r>
     </w:p>
     <w:p>
@@ -5483,27 +4052,7 @@
           <w:szCs w:val="20"/>
           <w:lang w:eastAsia="en-IN"/>
         </w:rPr>
-        <w:t>&lt;</w:t>
-      </w:r>
-      <w:proofErr w:type="gramStart"/>
-      <w:r>
-        <w:rPr>
-          <w:rFonts w:ascii="Courier New" w:hAnsi="Courier New" w:cs="Courier New"/>
-          <w:sz w:val="20"/>
-          <w:szCs w:val="20"/>
-          <w:lang w:eastAsia="en-IN"/>
-        </w:rPr>
-        <w:t>property</w:t>
-      </w:r>
-      <w:proofErr w:type="gramEnd"/>
-      <w:r>
-        <w:rPr>
-          <w:rFonts w:ascii="Courier New" w:hAnsi="Courier New" w:cs="Courier New"/>
-          <w:sz w:val="20"/>
-          <w:szCs w:val="20"/>
-          <w:lang w:eastAsia="en-IN"/>
-        </w:rPr>
-        <w:t xml:space="preserve">&gt; </w:t>
+        <w:t xml:space="preserve">&lt;property&gt; </w:t>
       </w:r>
     </w:p>
     <w:p>
@@ -5524,27 +4073,7 @@
           <w:szCs w:val="20"/>
           <w:lang w:eastAsia="en-IN"/>
         </w:rPr>
-        <w:t>&lt;name&gt;</w:t>
-      </w:r>
-      <w:proofErr w:type="spellStart"/>
-      <w:r>
-        <w:rPr>
-          <w:rFonts w:ascii="Courier New" w:hAnsi="Courier New" w:cs="Courier New"/>
-          <w:sz w:val="20"/>
-          <w:szCs w:val="20"/>
-          <w:lang w:eastAsia="en-IN"/>
-        </w:rPr>
-        <w:t>yarn.resourcemanager.address</w:t>
-      </w:r>
-      <w:proofErr w:type="spellEnd"/>
-      <w:r>
-        <w:rPr>
-          <w:rFonts w:ascii="Courier New" w:hAnsi="Courier New" w:cs="Courier New"/>
-          <w:sz w:val="20"/>
-          <w:szCs w:val="20"/>
-          <w:lang w:eastAsia="en-IN"/>
-        </w:rPr>
-        <w:t xml:space="preserve">&lt;/name&gt; </w:t>
+        <w:t xml:space="preserve">&lt;name&gt;yarn.resourcemanager.address&lt;/name&gt; </w:t>
       </w:r>
     </w:p>
     <w:p>
@@ -5565,27 +4094,7 @@
           <w:szCs w:val="20"/>
           <w:lang w:eastAsia="en-IN"/>
         </w:rPr>
-        <w:t>&lt;</w:t>
-      </w:r>
-      <w:proofErr w:type="gramStart"/>
-      <w:r>
-        <w:rPr>
-          <w:rFonts w:ascii="Courier New" w:hAnsi="Courier New" w:cs="Courier New"/>
-          <w:sz w:val="20"/>
-          <w:szCs w:val="20"/>
-          <w:lang w:eastAsia="en-IN"/>
-        </w:rPr>
-        <w:t>value&gt;</w:t>
-      </w:r>
-      <w:proofErr w:type="gramEnd"/>
-      <w:r>
-        <w:rPr>
-          <w:rFonts w:ascii="Courier New" w:hAnsi="Courier New" w:cs="Courier New"/>
-          <w:sz w:val="20"/>
-          <w:szCs w:val="20"/>
-          <w:lang w:eastAsia="en-IN"/>
-        </w:rPr>
-        <w:t xml:space="preserve">master:8032&lt;/value&gt; </w:t>
+        <w:t xml:space="preserve">&lt;value&gt;master:8032&lt;/value&gt; </w:t>
       </w:r>
     </w:p>
     <w:p>
@@ -5627,27 +4136,7 @@
           <w:szCs w:val="20"/>
           <w:lang w:eastAsia="en-IN"/>
         </w:rPr>
-        <w:t>&lt;</w:t>
-      </w:r>
-      <w:proofErr w:type="gramStart"/>
-      <w:r>
-        <w:rPr>
-          <w:rFonts w:ascii="Courier New" w:hAnsi="Courier New" w:cs="Courier New"/>
-          <w:sz w:val="20"/>
-          <w:szCs w:val="20"/>
-          <w:lang w:eastAsia="en-IN"/>
-        </w:rPr>
-        <w:t>property</w:t>
-      </w:r>
-      <w:proofErr w:type="gramEnd"/>
-      <w:r>
-        <w:rPr>
-          <w:rFonts w:ascii="Courier New" w:hAnsi="Courier New" w:cs="Courier New"/>
-          <w:sz w:val="20"/>
-          <w:szCs w:val="20"/>
-          <w:lang w:eastAsia="en-IN"/>
-        </w:rPr>
-        <w:t xml:space="preserve">&gt; </w:t>
+        <w:t xml:space="preserve">&lt;property&gt; </w:t>
       </w:r>
     </w:p>
     <w:p>
@@ -5668,27 +4157,7 @@
           <w:szCs w:val="20"/>
           <w:lang w:eastAsia="en-IN"/>
         </w:rPr>
-        <w:t>&lt;name&gt;</w:t>
-      </w:r>
-      <w:proofErr w:type="spellStart"/>
-      <w:r>
-        <w:rPr>
-          <w:rFonts w:ascii="Courier New" w:hAnsi="Courier New" w:cs="Courier New"/>
-          <w:sz w:val="20"/>
-          <w:szCs w:val="20"/>
-          <w:lang w:eastAsia="en-IN"/>
-        </w:rPr>
-        <w:t>yarn.resourcemanager.scheduler.address</w:t>
-      </w:r>
-      <w:proofErr w:type="spellEnd"/>
-      <w:r>
-        <w:rPr>
-          <w:rFonts w:ascii="Courier New" w:hAnsi="Courier New" w:cs="Courier New"/>
-          <w:sz w:val="20"/>
-          <w:szCs w:val="20"/>
-          <w:lang w:eastAsia="en-IN"/>
-        </w:rPr>
-        <w:t xml:space="preserve">&lt;/name&gt; </w:t>
+        <w:t xml:space="preserve">&lt;name&gt;yarn.resourcemanager.scheduler.address&lt;/name&gt; </w:t>
       </w:r>
     </w:p>
     <w:p>
@@ -5709,27 +4178,7 @@
           <w:szCs w:val="20"/>
           <w:lang w:eastAsia="en-IN"/>
         </w:rPr>
-        <w:t>&lt;</w:t>
-      </w:r>
-      <w:proofErr w:type="gramStart"/>
-      <w:r>
-        <w:rPr>
-          <w:rFonts w:ascii="Courier New" w:hAnsi="Courier New" w:cs="Courier New"/>
-          <w:sz w:val="20"/>
-          <w:szCs w:val="20"/>
-          <w:lang w:eastAsia="en-IN"/>
-        </w:rPr>
-        <w:t>value&gt;</w:t>
-      </w:r>
-      <w:proofErr w:type="gramEnd"/>
-      <w:r>
-        <w:rPr>
-          <w:rFonts w:ascii="Courier New" w:hAnsi="Courier New" w:cs="Courier New"/>
-          <w:sz w:val="20"/>
-          <w:szCs w:val="20"/>
-          <w:lang w:eastAsia="en-IN"/>
-        </w:rPr>
-        <w:t xml:space="preserve">master:8030&lt;/value&gt; </w:t>
+        <w:t xml:space="preserve">&lt;value&gt;master:8030&lt;/value&gt; </w:t>
       </w:r>
     </w:p>
     <w:p>
@@ -5771,27 +4220,7 @@
           <w:szCs w:val="20"/>
           <w:lang w:eastAsia="en-IN"/>
         </w:rPr>
-        <w:t>&lt;</w:t>
-      </w:r>
-      <w:proofErr w:type="gramStart"/>
-      <w:r>
-        <w:rPr>
-          <w:rFonts w:ascii="Courier New" w:hAnsi="Courier New" w:cs="Courier New"/>
-          <w:sz w:val="20"/>
-          <w:szCs w:val="20"/>
-          <w:lang w:eastAsia="en-IN"/>
-        </w:rPr>
-        <w:t>property</w:t>
-      </w:r>
-      <w:proofErr w:type="gramEnd"/>
-      <w:r>
-        <w:rPr>
-          <w:rFonts w:ascii="Courier New" w:hAnsi="Courier New" w:cs="Courier New"/>
-          <w:sz w:val="20"/>
-          <w:szCs w:val="20"/>
-          <w:lang w:eastAsia="en-IN"/>
-        </w:rPr>
-        <w:t xml:space="preserve">&gt; </w:t>
+        <w:t xml:space="preserve">&lt;property&gt; </w:t>
       </w:r>
     </w:p>
     <w:p>
@@ -5812,27 +4241,7 @@
           <w:szCs w:val="20"/>
           <w:lang w:eastAsia="en-IN"/>
         </w:rPr>
-        <w:t>&lt;name&gt;</w:t>
-      </w:r>
-      <w:proofErr w:type="spellStart"/>
-      <w:r>
-        <w:rPr>
-          <w:rFonts w:ascii="Courier New" w:hAnsi="Courier New" w:cs="Courier New"/>
-          <w:sz w:val="20"/>
-          <w:szCs w:val="20"/>
-          <w:lang w:eastAsia="en-IN"/>
-        </w:rPr>
-        <w:t>yarn.resourcemanager.resource-tracker.address</w:t>
-      </w:r>
-      <w:proofErr w:type="spellEnd"/>
-      <w:r>
-        <w:rPr>
-          <w:rFonts w:ascii="Courier New" w:hAnsi="Courier New" w:cs="Courier New"/>
-          <w:sz w:val="20"/>
-          <w:szCs w:val="20"/>
-          <w:lang w:eastAsia="en-IN"/>
-        </w:rPr>
-        <w:t xml:space="preserve">&lt;/name&gt; </w:t>
+        <w:t xml:space="preserve">&lt;name&gt;yarn.resourcemanager.resource-tracker.address&lt;/name&gt; </w:t>
       </w:r>
     </w:p>
     <w:p>
@@ -5853,27 +4262,7 @@
           <w:szCs w:val="20"/>
           <w:lang w:eastAsia="en-IN"/>
         </w:rPr>
-        <w:t>&lt;</w:t>
-      </w:r>
-      <w:proofErr w:type="gramStart"/>
-      <w:r>
-        <w:rPr>
-          <w:rFonts w:ascii="Courier New" w:hAnsi="Courier New" w:cs="Courier New"/>
-          <w:sz w:val="20"/>
-          <w:szCs w:val="20"/>
-          <w:lang w:eastAsia="en-IN"/>
-        </w:rPr>
-        <w:t>value&gt;</w:t>
-      </w:r>
-      <w:proofErr w:type="gramEnd"/>
-      <w:r>
-        <w:rPr>
-          <w:rFonts w:ascii="Courier New" w:hAnsi="Courier New" w:cs="Courier New"/>
-          <w:sz w:val="20"/>
-          <w:szCs w:val="20"/>
-          <w:lang w:eastAsia="en-IN"/>
-        </w:rPr>
-        <w:t xml:space="preserve">master:8031&lt;/value&gt; </w:t>
+        <w:t xml:space="preserve">&lt;value&gt;master:8031&lt;/value&gt; </w:t>
       </w:r>
     </w:p>
     <w:p>
@@ -5915,27 +4304,7 @@
           <w:szCs w:val="20"/>
           <w:lang w:eastAsia="en-IN"/>
         </w:rPr>
-        <w:t>&lt;</w:t>
-      </w:r>
-      <w:proofErr w:type="gramStart"/>
-      <w:r>
-        <w:rPr>
-          <w:rFonts w:ascii="Courier New" w:hAnsi="Courier New" w:cs="Courier New"/>
-          <w:sz w:val="20"/>
-          <w:szCs w:val="20"/>
-          <w:lang w:eastAsia="en-IN"/>
-        </w:rPr>
-        <w:t>property</w:t>
-      </w:r>
-      <w:proofErr w:type="gramEnd"/>
-      <w:r>
-        <w:rPr>
-          <w:rFonts w:ascii="Courier New" w:hAnsi="Courier New" w:cs="Courier New"/>
-          <w:sz w:val="20"/>
-          <w:szCs w:val="20"/>
-          <w:lang w:eastAsia="en-IN"/>
-        </w:rPr>
-        <w:t xml:space="preserve">&gt; </w:t>
+        <w:t xml:space="preserve">&lt;property&gt; </w:t>
       </w:r>
     </w:p>
     <w:p>
@@ -5956,27 +4325,7 @@
           <w:szCs w:val="20"/>
           <w:lang w:eastAsia="en-IN"/>
         </w:rPr>
-        <w:t>&lt;name&gt;</w:t>
-      </w:r>
-      <w:proofErr w:type="spellStart"/>
-      <w:r>
-        <w:rPr>
-          <w:rFonts w:ascii="Courier New" w:hAnsi="Courier New" w:cs="Courier New"/>
-          <w:sz w:val="20"/>
-          <w:szCs w:val="20"/>
-          <w:lang w:eastAsia="en-IN"/>
-        </w:rPr>
-        <w:t>yarn.resourcemanager.admin.address</w:t>
-      </w:r>
-      <w:proofErr w:type="spellEnd"/>
-      <w:r>
-        <w:rPr>
-          <w:rFonts w:ascii="Courier New" w:hAnsi="Courier New" w:cs="Courier New"/>
-          <w:sz w:val="20"/>
-          <w:szCs w:val="20"/>
-          <w:lang w:eastAsia="en-IN"/>
-        </w:rPr>
-        <w:t xml:space="preserve">&lt;/name&gt; </w:t>
+        <w:t xml:space="preserve">&lt;name&gt;yarn.resourcemanager.admin.address&lt;/name&gt; </w:t>
       </w:r>
     </w:p>
     <w:p>
@@ -5997,27 +4346,7 @@
           <w:szCs w:val="20"/>
           <w:lang w:eastAsia="en-IN"/>
         </w:rPr>
-        <w:t>&lt;</w:t>
-      </w:r>
-      <w:proofErr w:type="gramStart"/>
-      <w:r>
-        <w:rPr>
-          <w:rFonts w:ascii="Courier New" w:hAnsi="Courier New" w:cs="Courier New"/>
-          <w:sz w:val="20"/>
-          <w:szCs w:val="20"/>
-          <w:lang w:eastAsia="en-IN"/>
-        </w:rPr>
-        <w:t>value&gt;</w:t>
-      </w:r>
-      <w:proofErr w:type="gramEnd"/>
-      <w:r>
-        <w:rPr>
-          <w:rFonts w:ascii="Courier New" w:hAnsi="Courier New" w:cs="Courier New"/>
-          <w:sz w:val="20"/>
-          <w:szCs w:val="20"/>
-          <w:lang w:eastAsia="en-IN"/>
-        </w:rPr>
-        <w:t xml:space="preserve">master:8033&lt;/value&gt; </w:t>
+        <w:t xml:space="preserve">&lt;value&gt;master:8033&lt;/value&gt; </w:t>
       </w:r>
     </w:p>
     <w:p>
@@ -6059,27 +4388,7 @@
           <w:szCs w:val="20"/>
           <w:lang w:eastAsia="en-IN"/>
         </w:rPr>
-        <w:t>&lt;</w:t>
-      </w:r>
-      <w:proofErr w:type="gramStart"/>
-      <w:r>
-        <w:rPr>
-          <w:rFonts w:ascii="Courier New" w:hAnsi="Courier New" w:cs="Courier New"/>
-          <w:sz w:val="20"/>
-          <w:szCs w:val="20"/>
-          <w:lang w:eastAsia="en-IN"/>
-        </w:rPr>
-        <w:t>property</w:t>
-      </w:r>
-      <w:proofErr w:type="gramEnd"/>
-      <w:r>
-        <w:rPr>
-          <w:rFonts w:ascii="Courier New" w:hAnsi="Courier New" w:cs="Courier New"/>
-          <w:sz w:val="20"/>
-          <w:szCs w:val="20"/>
-          <w:lang w:eastAsia="en-IN"/>
-        </w:rPr>
-        <w:t xml:space="preserve">&gt; </w:t>
+        <w:t xml:space="preserve">&lt;property&gt; </w:t>
       </w:r>
     </w:p>
     <w:p>
@@ -6100,27 +4409,7 @@
           <w:szCs w:val="20"/>
           <w:lang w:eastAsia="en-IN"/>
         </w:rPr>
-        <w:t>&lt;name&gt;</w:t>
-      </w:r>
-      <w:proofErr w:type="spellStart"/>
-      <w:r>
-        <w:rPr>
-          <w:rFonts w:ascii="Courier New" w:hAnsi="Courier New" w:cs="Courier New"/>
-          <w:sz w:val="20"/>
-          <w:szCs w:val="20"/>
-          <w:lang w:eastAsia="en-IN"/>
-        </w:rPr>
-        <w:t>yarn.resourcemanager.webapp.address</w:t>
-      </w:r>
-      <w:proofErr w:type="spellEnd"/>
-      <w:r>
-        <w:rPr>
-          <w:rFonts w:ascii="Courier New" w:hAnsi="Courier New" w:cs="Courier New"/>
-          <w:sz w:val="20"/>
-          <w:szCs w:val="20"/>
-          <w:lang w:eastAsia="en-IN"/>
-        </w:rPr>
-        <w:t xml:space="preserve">&lt;/name&gt; </w:t>
+        <w:t xml:space="preserve">&lt;name&gt;yarn.resourcemanager.webapp.address&lt;/name&gt; </w:t>
       </w:r>
     </w:p>
     <w:p>
@@ -6141,27 +4430,7 @@
           <w:szCs w:val="20"/>
           <w:lang w:eastAsia="en-IN"/>
         </w:rPr>
-        <w:t>&lt;</w:t>
-      </w:r>
-      <w:proofErr w:type="gramStart"/>
-      <w:r>
-        <w:rPr>
-          <w:rFonts w:ascii="Courier New" w:hAnsi="Courier New" w:cs="Courier New"/>
-          <w:sz w:val="20"/>
-          <w:szCs w:val="20"/>
-          <w:lang w:eastAsia="en-IN"/>
-        </w:rPr>
-        <w:t>value&gt;</w:t>
-      </w:r>
-      <w:proofErr w:type="gramEnd"/>
-      <w:r>
-        <w:rPr>
-          <w:rFonts w:ascii="Courier New" w:hAnsi="Courier New" w:cs="Courier New"/>
-          <w:sz w:val="20"/>
-          <w:szCs w:val="20"/>
-          <w:lang w:eastAsia="en-IN"/>
-        </w:rPr>
-        <w:t xml:space="preserve">master:8088&lt;/value&gt; </w:t>
+        <w:t xml:space="preserve">&lt;value&gt;master:8088&lt;/value&gt; </w:t>
       </w:r>
     </w:p>
     <w:p>
@@ -6296,19 +4565,8 @@
           <w:sz w:val="24"/>
           <w:szCs w:val="24"/>
         </w:rPr>
-        <w:t xml:space="preserve">Format Hadoop </w:t>
-      </w:r>
-      <w:proofErr w:type="spellStart"/>
-      <w:r>
-        <w:rPr>
-          <w:rFonts w:ascii="Times New Roman" w:hAnsi="Times New Roman" w:cs="Times New Roman"/>
-          <w:b/>
-          <w:sz w:val="24"/>
-          <w:szCs w:val="24"/>
-        </w:rPr>
-        <w:t>Namenode</w:t>
-      </w:r>
-      <w:proofErr w:type="spellEnd"/>
+        <w:t>Format Hadoop Namenode</w:t>
+      </w:r>
     </w:p>
     <w:p>
       <w:pPr>
@@ -6508,25 +4766,7 @@
           <w:sz w:val="24"/>
           <w:szCs w:val="24"/>
         </w:rPr>
-        <w:t xml:space="preserve">SSH needs to be setup to allow password-less login for the </w:t>
-      </w:r>
-      <w:proofErr w:type="spellStart"/>
-      <w:r>
-        <w:rPr>
-          <w:rFonts w:ascii="Times New Roman" w:hAnsi="Times New Roman" w:cs="Times New Roman"/>
-          <w:sz w:val="24"/>
-          <w:szCs w:val="24"/>
-        </w:rPr>
-        <w:t>hadoop</w:t>
-      </w:r>
-      <w:proofErr w:type="spellEnd"/>
-      <w:r>
-        <w:rPr>
-          <w:rFonts w:ascii="Times New Roman" w:hAnsi="Times New Roman" w:cs="Times New Roman"/>
-          <w:sz w:val="24"/>
-          <w:szCs w:val="24"/>
-        </w:rPr>
-        <w:t xml:space="preserve"> user from machines in the cluster</w:t>
+        <w:t>SSH needs to be setup to allow password-less login for the hadoop user from machines in the cluster</w:t>
       </w:r>
     </w:p>
     <w:p>
@@ -6548,25 +4788,7 @@
           <w:sz w:val="24"/>
           <w:szCs w:val="24"/>
         </w:rPr>
-        <w:t xml:space="preserve">Login </w:t>
-      </w:r>
-      <w:proofErr w:type="spellStart"/>
-      <w:r>
-        <w:rPr>
-          <w:rFonts w:ascii="Times New Roman" w:hAnsi="Times New Roman" w:cs="Times New Roman"/>
-          <w:sz w:val="24"/>
-          <w:szCs w:val="24"/>
-        </w:rPr>
-        <w:t>hadoopuser</w:t>
-      </w:r>
-      <w:proofErr w:type="spellEnd"/>
-      <w:r>
-        <w:rPr>
-          <w:rFonts w:ascii="Times New Roman" w:hAnsi="Times New Roman" w:cs="Times New Roman"/>
-          <w:sz w:val="24"/>
-          <w:szCs w:val="24"/>
-        </w:rPr>
-        <w:t xml:space="preserve"> and e</w:t>
+        <w:t>Login hadoopuser and e</w:t>
       </w:r>
       <w:r>
         <w:rPr>
@@ -6576,7 +4798,6 @@
         </w:rPr>
         <w:t xml:space="preserve">nter the command </w:t>
       </w:r>
-      <w:proofErr w:type="spellStart"/>
       <w:r>
         <w:rPr>
           <w:rFonts w:ascii="Times New Roman" w:hAnsi="Times New Roman" w:cs="Times New Roman"/>
@@ -6584,29 +4805,8 @@
           <w:sz w:val="24"/>
           <w:szCs w:val="24"/>
         </w:rPr>
-        <w:t>ssh-keygen</w:t>
-      </w:r>
-      <w:proofErr w:type="spellEnd"/>
-      <w:r>
-        <w:rPr>
-          <w:rFonts w:ascii="Times New Roman" w:hAnsi="Times New Roman" w:cs="Times New Roman"/>
-          <w:b/>
-          <w:sz w:val="24"/>
-          <w:szCs w:val="24"/>
-        </w:rPr>
-        <w:t xml:space="preserve"> –t </w:t>
-      </w:r>
-      <w:proofErr w:type="spellStart"/>
-      <w:r>
-        <w:rPr>
-          <w:rFonts w:ascii="Times New Roman" w:hAnsi="Times New Roman" w:cs="Times New Roman"/>
-          <w:b/>
-          <w:sz w:val="24"/>
-          <w:szCs w:val="24"/>
-        </w:rPr>
-        <w:t>rsa</w:t>
-      </w:r>
-      <w:proofErr w:type="spellEnd"/>
+        <w:t>ssh-keygen –t rsa</w:t>
+      </w:r>
     </w:p>
     <w:p>
       <w:pPr>
@@ -6678,7 +4878,6 @@
         </w:rPr>
         <w:t xml:space="preserve">Next we enter the command </w:t>
       </w:r>
-      <w:proofErr w:type="spellStart"/>
       <w:r>
         <w:rPr>
           <w:rFonts w:ascii="Times New Roman" w:hAnsi="Times New Roman" w:cs="Times New Roman"/>
@@ -6686,17 +4885,7 @@
           <w:sz w:val="24"/>
           <w:szCs w:val="24"/>
         </w:rPr>
-        <w:t>ssh</w:t>
-      </w:r>
-      <w:proofErr w:type="spellEnd"/>
-      <w:r>
-        <w:rPr>
-          <w:rFonts w:ascii="Times New Roman" w:hAnsi="Times New Roman" w:cs="Times New Roman"/>
-          <w:b/>
-          <w:sz w:val="24"/>
-          <w:szCs w:val="24"/>
-        </w:rPr>
-        <w:t>-copy-id master</w:t>
+        <w:t>ssh-copy-id master</w:t>
       </w:r>
     </w:p>
     <w:p>
@@ -6861,25 +5050,7 @@
           <w:sz w:val="24"/>
           <w:szCs w:val="24"/>
         </w:rPr>
-        <w:t xml:space="preserve">First, we need to make sure </w:t>
-      </w:r>
-      <w:proofErr w:type="spellStart"/>
-      <w:r>
-        <w:rPr>
-          <w:rFonts w:ascii="Times New Roman" w:hAnsi="Times New Roman" w:cs="Times New Roman"/>
-          <w:sz w:val="24"/>
-          <w:szCs w:val="24"/>
-        </w:rPr>
-        <w:t>hadoopuser</w:t>
-      </w:r>
-      <w:proofErr w:type="spellEnd"/>
-      <w:r>
-        <w:rPr>
-          <w:rFonts w:ascii="Times New Roman" w:hAnsi="Times New Roman" w:cs="Times New Roman"/>
-          <w:sz w:val="24"/>
-          <w:szCs w:val="24"/>
-        </w:rPr>
-        <w:t xml:space="preserve"> have permission on </w:t>
+        <w:t xml:space="preserve">First, we need to make sure hadoopuser have permission on </w:t>
       </w:r>
       <w:r>
         <w:rPr>
@@ -6888,9 +5059,8 @@
           <w:sz w:val="24"/>
           <w:szCs w:val="24"/>
         </w:rPr>
-        <w:t>/opt/</w:t>
-      </w:r>
-      <w:proofErr w:type="spellStart"/>
+        <w:t>/opt/niit</w:t>
+      </w:r>
       <w:r>
         <w:rPr>
           <w:rFonts w:ascii="Times New Roman" w:hAnsi="Times New Roman" w:cs="Times New Roman"/>
@@ -6898,9 +5068,16 @@
           <w:sz w:val="24"/>
           <w:szCs w:val="24"/>
         </w:rPr>
-        <w:t>niit</w:t>
-      </w:r>
-      <w:proofErr w:type="spellEnd"/>
+        <w:t xml:space="preserve"> </w:t>
+      </w:r>
+      <w:r>
+        <w:rPr>
+          <w:rFonts w:ascii="Times New Roman" w:hAnsi="Times New Roman" w:cs="Times New Roman"/>
+          <w:sz w:val="24"/>
+          <w:szCs w:val="24"/>
+        </w:rPr>
+        <w:t xml:space="preserve">and </w:t>
+      </w:r>
       <w:r>
         <w:rPr>
           <w:rFonts w:ascii="Times New Roman" w:hAnsi="Times New Roman" w:cs="Times New Roman"/>
@@ -6908,44 +5085,7 @@
           <w:sz w:val="24"/>
           <w:szCs w:val="24"/>
         </w:rPr>
-        <w:t xml:space="preserve"> </w:t>
-      </w:r>
-      <w:r>
-        <w:rPr>
-          <w:rFonts w:ascii="Times New Roman" w:hAnsi="Times New Roman" w:cs="Times New Roman"/>
-          <w:sz w:val="24"/>
-          <w:szCs w:val="24"/>
-        </w:rPr>
-        <w:t xml:space="preserve">and </w:t>
-      </w:r>
-      <w:r>
-        <w:rPr>
-          <w:rFonts w:ascii="Times New Roman" w:hAnsi="Times New Roman" w:cs="Times New Roman"/>
-          <w:b/>
-          <w:sz w:val="24"/>
-          <w:szCs w:val="24"/>
-        </w:rPr>
-        <w:t>/opt/</w:t>
-      </w:r>
-      <w:proofErr w:type="spellStart"/>
-      <w:r>
-        <w:rPr>
-          <w:rFonts w:ascii="Times New Roman" w:hAnsi="Times New Roman" w:cs="Times New Roman"/>
-          <w:b/>
-          <w:sz w:val="24"/>
-          <w:szCs w:val="24"/>
-        </w:rPr>
-        <w:t>niit</w:t>
-      </w:r>
-      <w:proofErr w:type="spellEnd"/>
-      <w:r>
-        <w:rPr>
-          <w:rFonts w:ascii="Times New Roman" w:hAnsi="Times New Roman" w:cs="Times New Roman"/>
-          <w:b/>
-          <w:sz w:val="24"/>
-          <w:szCs w:val="24"/>
-        </w:rPr>
-        <w:t>/hadoop-2.8.1/logs</w:t>
+        <w:t>/opt/niit/hadoop-2.8.1/logs</w:t>
       </w:r>
     </w:p>
     <w:p>
@@ -7387,35 +5527,16 @@
           <w:szCs w:val="24"/>
         </w:rPr>
         <w:lastRenderedPageBreak/>
-        <w:t xml:space="preserve">If </w:t>
-      </w:r>
-      <w:proofErr w:type="spellStart"/>
-      <w:r>
-        <w:rPr>
-          <w:rFonts w:ascii="Times New Roman" w:hAnsi="Times New Roman" w:cs="Times New Roman"/>
-          <w:sz w:val="24"/>
-          <w:szCs w:val="24"/>
-        </w:rPr>
-        <w:t>Da</w:t>
-      </w:r>
-      <w:r>
-        <w:rPr>
-          <w:rFonts w:ascii="Times New Roman" w:hAnsi="Times New Roman" w:cs="Times New Roman"/>
-          <w:sz w:val="24"/>
-          <w:szCs w:val="24"/>
-        </w:rPr>
-        <w:t>taNode</w:t>
-      </w:r>
-      <w:proofErr w:type="spellEnd"/>
-      <w:r>
-        <w:rPr>
-          <w:rFonts w:ascii="Times New Roman" w:hAnsi="Times New Roman" w:cs="Times New Roman"/>
-          <w:sz w:val="24"/>
-          <w:szCs w:val="24"/>
-        </w:rPr>
-        <w:t xml:space="preserve"> service is not starting, we check the log and encounter the error “</w:t>
-      </w:r>
-      <w:proofErr w:type="spellStart"/>
+        <w:t>If Da</w:t>
+      </w:r>
+      <w:r>
+        <w:rPr>
+          <w:rFonts w:ascii="Times New Roman" w:hAnsi="Times New Roman" w:cs="Times New Roman"/>
+          <w:sz w:val="24"/>
+          <w:szCs w:val="24"/>
+        </w:rPr>
+        <w:t>taNode service is not starting, we check the log and encounter the error “</w:t>
+      </w:r>
       <w:r>
         <w:rPr>
           <w:rFonts w:ascii="Times New Roman" w:hAnsi="Times New Roman" w:cs="Times New Roman"/>
@@ -7423,29 +5544,8 @@
           <w:sz w:val="24"/>
           <w:szCs w:val="24"/>
         </w:rPr>
-        <w:t>java.io.IOException</w:t>
-      </w:r>
-      <w:proofErr w:type="spellEnd"/>
-      <w:r>
-        <w:rPr>
-          <w:rFonts w:ascii="Times New Roman" w:hAnsi="Times New Roman" w:cs="Times New Roman"/>
-          <w:b/>
-          <w:sz w:val="24"/>
-          <w:szCs w:val="24"/>
-        </w:rPr>
-        <w:t xml:space="preserve">: Incompatible </w:t>
-      </w:r>
-      <w:proofErr w:type="spellStart"/>
-      <w:r>
-        <w:rPr>
-          <w:rFonts w:ascii="Times New Roman" w:hAnsi="Times New Roman" w:cs="Times New Roman"/>
-          <w:b/>
-          <w:sz w:val="24"/>
-          <w:szCs w:val="24"/>
-        </w:rPr>
-        <w:t>clusterIDs</w:t>
-      </w:r>
-      <w:proofErr w:type="spellEnd"/>
+        <w:t>java.io.IOException: Incompatible clusterIDs</w:t>
+      </w:r>
       <w:r>
         <w:rPr>
           <w:rFonts w:ascii="Times New Roman" w:hAnsi="Times New Roman" w:cs="Times New Roman"/>
@@ -7490,105 +5590,21 @@
           <w:szCs w:val="20"/>
         </w:rPr>
       </w:pPr>
-      <w:proofErr w:type="spellStart"/>
-      <w:proofErr w:type="gramStart"/>
       <w:r>
         <w:rPr>
           <w:rFonts w:ascii="Courier New" w:eastAsia="Times New Roman" w:hAnsi="Courier New" w:cs="Courier New"/>
           <w:sz w:val="20"/>
           <w:szCs w:val="20"/>
         </w:rPr>
-        <w:t>hdfs</w:t>
-      </w:r>
-      <w:proofErr w:type="spellEnd"/>
-      <w:proofErr w:type="gramEnd"/>
+        <w:t xml:space="preserve">hdfs namenode -format -clusterId </w:t>
+      </w:r>
       <w:r>
         <w:rPr>
           <w:rFonts w:ascii="Courier New" w:eastAsia="Times New Roman" w:hAnsi="Courier New" w:cs="Courier New"/>
           <w:sz w:val="20"/>
           <w:szCs w:val="20"/>
         </w:rPr>
-        <w:t xml:space="preserve"> </w:t>
-      </w:r>
-      <w:proofErr w:type="spellStart"/>
-      <w:r>
-        <w:rPr>
-          <w:rFonts w:ascii="Courier New" w:eastAsia="Times New Roman" w:hAnsi="Courier New" w:cs="Courier New"/>
-          <w:sz w:val="20"/>
-          <w:szCs w:val="20"/>
-        </w:rPr>
-        <w:t>namenode</w:t>
-      </w:r>
-      <w:proofErr w:type="spellEnd"/>
-      <w:r>
-        <w:rPr>
-          <w:rFonts w:ascii="Courier New" w:eastAsia="Times New Roman" w:hAnsi="Courier New" w:cs="Courier New"/>
-          <w:sz w:val="20"/>
-          <w:szCs w:val="20"/>
-        </w:rPr>
-        <w:t xml:space="preserve"> -format -</w:t>
-      </w:r>
-      <w:proofErr w:type="spellStart"/>
-      <w:r>
-        <w:rPr>
-          <w:rFonts w:ascii="Courier New" w:eastAsia="Times New Roman" w:hAnsi="Courier New" w:cs="Courier New"/>
-          <w:sz w:val="20"/>
-          <w:szCs w:val="20"/>
-        </w:rPr>
-        <w:t>clusterId</w:t>
-      </w:r>
-      <w:proofErr w:type="spellEnd"/>
-      <w:r>
-        <w:rPr>
-          <w:rFonts w:ascii="Courier New" w:eastAsia="Times New Roman" w:hAnsi="Courier New" w:cs="Courier New"/>
-          <w:sz w:val="20"/>
-          <w:szCs w:val="20"/>
-        </w:rPr>
-        <w:t xml:space="preserve"> </w:t>
-      </w:r>
-      <w:r>
-        <w:rPr>
-          <w:rFonts w:ascii="Courier New" w:eastAsia="Times New Roman" w:hAnsi="Courier New" w:cs="Courier New"/>
-          <w:sz w:val="20"/>
-          <w:szCs w:val="20"/>
-        </w:rPr>
-        <w:t>&lt;</w:t>
-      </w:r>
-      <w:proofErr w:type="spellStart"/>
-      <w:r>
-        <w:rPr>
-          <w:rFonts w:ascii="Courier New" w:eastAsia="Times New Roman" w:hAnsi="Courier New" w:cs="Courier New"/>
-          <w:sz w:val="20"/>
-          <w:szCs w:val="20"/>
-        </w:rPr>
-        <w:t>clusterID</w:t>
-      </w:r>
-      <w:proofErr w:type="spellEnd"/>
-      <w:r>
-        <w:rPr>
-          <w:rFonts w:ascii="Courier New" w:eastAsia="Times New Roman" w:hAnsi="Courier New" w:cs="Courier New"/>
-          <w:sz w:val="20"/>
-          <w:szCs w:val="20"/>
-        </w:rPr>
-        <w:t xml:space="preserve"> of </w:t>
-      </w:r>
-      <w:proofErr w:type="spellStart"/>
-      <w:r>
-        <w:rPr>
-          <w:rFonts w:ascii="Courier New" w:eastAsia="Times New Roman" w:hAnsi="Courier New" w:cs="Courier New"/>
-          <w:sz w:val="20"/>
-          <w:szCs w:val="20"/>
-        </w:rPr>
-        <w:t>datanode</w:t>
-      </w:r>
-      <w:proofErr w:type="spellEnd"/>
-      <w:r>
-        <w:rPr>
-          <w:rFonts w:ascii="Courier New" w:eastAsia="Times New Roman" w:hAnsi="Courier New" w:cs="Courier New"/>
-          <w:sz w:val="20"/>
-          <w:szCs w:val="20"/>
-        </w:rPr>
-        <w:t>&gt;</w:t>
+        <w:t>&lt;clusterID of datanode&gt;</w:t>
       </w:r>
     </w:p>
     <w:p>
@@ -7941,34 +5957,14 @@
           <w:szCs w:val="24"/>
         </w:rPr>
       </w:pPr>
-      <w:proofErr w:type="gramStart"/>
-      <w:r>
-        <w:rPr>
-          <w:rFonts w:ascii="Times New Roman" w:hAnsi="Times New Roman" w:cs="Times New Roman"/>
-          <w:sz w:val="24"/>
-          <w:szCs w:val="24"/>
-        </w:rPr>
-        <w:t xml:space="preserve">For Hadoop Overview of </w:t>
-      </w:r>
-      <w:proofErr w:type="spellStart"/>
-      <w:r>
-        <w:rPr>
-          <w:rFonts w:ascii="Times New Roman" w:hAnsi="Times New Roman" w:cs="Times New Roman"/>
-          <w:sz w:val="24"/>
-          <w:szCs w:val="24"/>
-        </w:rPr>
-        <w:t>NameNode</w:t>
-      </w:r>
-      <w:proofErr w:type="spellEnd"/>
-      <w:r>
-        <w:rPr>
-          <w:rFonts w:ascii="Times New Roman" w:hAnsi="Times New Roman" w:cs="Times New Roman"/>
-          <w:sz w:val="24"/>
-          <w:szCs w:val="24"/>
-        </w:rPr>
-        <w:t xml:space="preserve"> service.</w:t>
-      </w:r>
-      <w:proofErr w:type="gramEnd"/>
+      <w:r>
+        <w:rPr>
+          <w:rFonts w:ascii="Times New Roman" w:hAnsi="Times New Roman" w:cs="Times New Roman"/>
+          <w:sz w:val="24"/>
+          <w:szCs w:val="24"/>
+        </w:rPr>
+        <w:t>For Hadoop Overview of NameNode service.</w:t>
+      </w:r>
     </w:p>
     <w:p>
       <w:pPr>
@@ -8090,7 +6086,6 @@
           <w:szCs w:val="24"/>
         </w:rPr>
       </w:pPr>
-      <w:proofErr w:type="gramStart"/>
       <w:r>
         <w:rPr>
           <w:rFonts w:ascii="Times New Roman" w:hAnsi="Times New Roman" w:cs="Times New Roman"/>
@@ -8098,27 +6093,8 @@
           <w:szCs w:val="24"/>
         </w:rPr>
         <w:lastRenderedPageBreak/>
-        <w:t>For Cluster and Apps Information (</w:t>
-      </w:r>
-      <w:proofErr w:type="spellStart"/>
-      <w:r>
-        <w:rPr>
-          <w:rFonts w:ascii="Times New Roman" w:hAnsi="Times New Roman" w:cs="Times New Roman"/>
-          <w:sz w:val="24"/>
-          <w:szCs w:val="24"/>
-        </w:rPr>
-        <w:t>ResourceManager</w:t>
-      </w:r>
-      <w:proofErr w:type="spellEnd"/>
-      <w:r>
-        <w:rPr>
-          <w:rFonts w:ascii="Times New Roman" w:hAnsi="Times New Roman" w:cs="Times New Roman"/>
-          <w:sz w:val="24"/>
-          <w:szCs w:val="24"/>
-        </w:rPr>
-        <w:t>).</w:t>
-      </w:r>
-      <w:proofErr w:type="gramEnd"/>
+        <w:t>For Cluster and Apps Information (ResourceManager).</w:t>
+      </w:r>
     </w:p>
     <w:p>
       <w:pPr>
@@ -8211,34 +6187,14 @@
           <w:szCs w:val="24"/>
         </w:rPr>
       </w:pPr>
-      <w:proofErr w:type="gramStart"/>
-      <w:r>
-        <w:rPr>
-          <w:rFonts w:ascii="Times New Roman" w:hAnsi="Times New Roman" w:cs="Times New Roman"/>
-          <w:sz w:val="24"/>
-          <w:szCs w:val="24"/>
-        </w:rPr>
-        <w:t xml:space="preserve">For </w:t>
-      </w:r>
-      <w:proofErr w:type="spellStart"/>
-      <w:r>
-        <w:rPr>
-          <w:rFonts w:ascii="Times New Roman" w:hAnsi="Times New Roman" w:cs="Times New Roman"/>
-          <w:sz w:val="24"/>
-          <w:szCs w:val="24"/>
-        </w:rPr>
-        <w:t>NodeManager</w:t>
-      </w:r>
-      <w:proofErr w:type="spellEnd"/>
-      <w:r>
-        <w:rPr>
-          <w:rFonts w:ascii="Times New Roman" w:hAnsi="Times New Roman" w:cs="Times New Roman"/>
-          <w:sz w:val="24"/>
-          <w:szCs w:val="24"/>
-        </w:rPr>
-        <w:t xml:space="preserve"> Information.</w:t>
-      </w:r>
-      <w:proofErr w:type="gramEnd"/>
+      <w:r>
+        <w:rPr>
+          <w:rFonts w:ascii="Times New Roman" w:hAnsi="Times New Roman" w:cs="Times New Roman"/>
+          <w:sz w:val="24"/>
+          <w:szCs w:val="24"/>
+        </w:rPr>
+        <w:t>For NodeManager Information.</w:t>
+      </w:r>
     </w:p>
     <w:p>
       <w:pPr>
@@ -8268,16 +6224,7 @@
           <w:sz w:val="24"/>
           <w:szCs w:val="24"/>
         </w:rPr>
-        <w:t>80</w:t>
-      </w:r>
-      <w:r>
-        <w:rPr>
-          <w:rFonts w:ascii="Times New Roman" w:hAnsi="Times New Roman" w:cs="Times New Roman"/>
-          <w:b/>
-          <w:sz w:val="24"/>
-          <w:szCs w:val="24"/>
-        </w:rPr>
-        <w:t>42</w:t>
+        <w:t>8042</w:t>
       </w:r>
     </w:p>
     <w:p>
@@ -8386,39 +6333,8 @@
           <w:sz w:val="24"/>
           <w:szCs w:val="24"/>
         </w:rPr>
-        <w:t>/</w:t>
-      </w:r>
-      <w:proofErr w:type="spellStart"/>
-      <w:r>
-        <w:rPr>
-          <w:rStyle w:val="HTMLCode"/>
-          <w:rFonts w:ascii="Times New Roman" w:eastAsiaTheme="minorHAnsi" w:hAnsi="Times New Roman" w:cs="Times New Roman"/>
-          <w:sz w:val="24"/>
-          <w:szCs w:val="24"/>
-        </w:rPr>
-        <w:t>etc</w:t>
-      </w:r>
-      <w:proofErr w:type="spellEnd"/>
-      <w:r>
-        <w:rPr>
-          <w:rStyle w:val="HTMLCode"/>
-          <w:rFonts w:ascii="Times New Roman" w:eastAsiaTheme="minorHAnsi" w:hAnsi="Times New Roman" w:cs="Times New Roman"/>
-          <w:sz w:val="24"/>
-          <w:szCs w:val="24"/>
-        </w:rPr>
-        <w:t>/</w:t>
-      </w:r>
-      <w:proofErr w:type="spellStart"/>
-      <w:r>
-        <w:rPr>
-          <w:rStyle w:val="HTMLCode"/>
-          <w:rFonts w:ascii="Times New Roman" w:eastAsiaTheme="minorHAnsi" w:hAnsi="Times New Roman" w:cs="Times New Roman"/>
-          <w:sz w:val="24"/>
-          <w:szCs w:val="24"/>
-        </w:rPr>
-        <w:t>rc.local</w:t>
-      </w:r>
-      <w:proofErr w:type="spellEnd"/>
+        <w:t>/etc/rc.local</w:t>
+      </w:r>
       <w:r>
         <w:rPr>
           <w:rFonts w:ascii="Times New Roman" w:hAnsi="Times New Roman" w:cs="Times New Roman"/>
@@ -8437,189 +6353,65 @@
           <w:szCs w:val="20"/>
         </w:rPr>
       </w:pPr>
-      <w:proofErr w:type="spellStart"/>
-      <w:proofErr w:type="gramStart"/>
-      <w:r>
-        <w:rPr>
-          <w:rFonts w:ascii="Courier New" w:hAnsi="Courier New" w:cs="Courier New"/>
-          <w:sz w:val="20"/>
-          <w:szCs w:val="20"/>
-        </w:rPr>
-        <w:t>su</w:t>
-      </w:r>
-      <w:proofErr w:type="spellEnd"/>
-      <w:proofErr w:type="gramEnd"/>
-      <w:r>
-        <w:rPr>
-          <w:rFonts w:ascii="Courier New" w:hAnsi="Courier New" w:cs="Courier New"/>
-          <w:sz w:val="20"/>
-          <w:szCs w:val="20"/>
-        </w:rPr>
-        <w:t xml:space="preserve"> – </w:t>
-      </w:r>
-      <w:proofErr w:type="spellStart"/>
-      <w:r>
-        <w:rPr>
-          <w:rFonts w:ascii="Courier New" w:hAnsi="Courier New" w:cs="Courier New"/>
-          <w:sz w:val="20"/>
-          <w:szCs w:val="20"/>
-        </w:rPr>
-        <w:t>hadoopuser</w:t>
-      </w:r>
-      <w:proofErr w:type="spellEnd"/>
-      <w:r>
-        <w:rPr>
-          <w:rFonts w:ascii="Courier New" w:hAnsi="Courier New" w:cs="Courier New"/>
-          <w:sz w:val="20"/>
-          <w:szCs w:val="20"/>
-        </w:rPr>
-        <w:t xml:space="preserve"> –c “/opt/</w:t>
-      </w:r>
-      <w:proofErr w:type="spellStart"/>
-      <w:r>
-        <w:rPr>
-          <w:rFonts w:ascii="Courier New" w:hAnsi="Courier New" w:cs="Courier New"/>
-          <w:sz w:val="20"/>
-          <w:szCs w:val="20"/>
-        </w:rPr>
-        <w:t>niit</w:t>
-      </w:r>
-      <w:proofErr w:type="spellEnd"/>
-      <w:r>
-        <w:rPr>
-          <w:rFonts w:ascii="Courier New" w:hAnsi="Courier New" w:cs="Courier New"/>
-          <w:sz w:val="20"/>
-          <w:szCs w:val="20"/>
-        </w:rPr>
-        <w:t>/hadoop-2.8.1/</w:t>
-      </w:r>
-      <w:proofErr w:type="spellStart"/>
-      <w:r>
-        <w:rPr>
-          <w:rFonts w:ascii="Courier New" w:hAnsi="Courier New" w:cs="Courier New"/>
-          <w:sz w:val="20"/>
-          <w:szCs w:val="20"/>
-        </w:rPr>
-        <w:t>sbin</w:t>
-      </w:r>
-      <w:proofErr w:type="spellEnd"/>
-      <w:r>
-        <w:rPr>
-          <w:rFonts w:ascii="Courier New" w:hAnsi="Courier New" w:cs="Courier New"/>
-          <w:sz w:val="20"/>
-          <w:szCs w:val="20"/>
-        </w:rPr>
-        <w:t>/start-dfs.sh”</w:t>
-      </w:r>
-    </w:p>
-    <w:p>
-      <w:pPr>
-        <w:rPr>
-          <w:rFonts w:ascii="Courier New" w:hAnsi="Courier New" w:cs="Courier New"/>
-          <w:sz w:val="20"/>
-          <w:szCs w:val="20"/>
-        </w:rPr>
-      </w:pPr>
-      <w:proofErr w:type="spellStart"/>
-      <w:proofErr w:type="gramStart"/>
-      <w:r>
-        <w:rPr>
-          <w:rFonts w:ascii="Courier New" w:hAnsi="Courier New" w:cs="Courier New"/>
-          <w:sz w:val="20"/>
-          <w:szCs w:val="20"/>
-        </w:rPr>
-        <w:t>su</w:t>
-      </w:r>
-      <w:proofErr w:type="spellEnd"/>
-      <w:proofErr w:type="gramEnd"/>
-      <w:r>
-        <w:rPr>
-          <w:rFonts w:ascii="Courier New" w:hAnsi="Courier New" w:cs="Courier New"/>
-          <w:sz w:val="20"/>
-          <w:szCs w:val="20"/>
-        </w:rPr>
-        <w:t xml:space="preserve"> – </w:t>
-      </w:r>
-      <w:proofErr w:type="spellStart"/>
-      <w:r>
-        <w:rPr>
-          <w:rFonts w:ascii="Courier New" w:hAnsi="Courier New" w:cs="Courier New"/>
-          <w:sz w:val="20"/>
-          <w:szCs w:val="20"/>
-        </w:rPr>
-        <w:t>hadoopuser</w:t>
-      </w:r>
-      <w:proofErr w:type="spellEnd"/>
-      <w:r>
-        <w:rPr>
-          <w:rFonts w:ascii="Courier New" w:hAnsi="Courier New" w:cs="Courier New"/>
-          <w:sz w:val="20"/>
-          <w:szCs w:val="20"/>
-        </w:rPr>
-        <w:t xml:space="preserve"> –c “/opt/</w:t>
-      </w:r>
-      <w:proofErr w:type="spellStart"/>
-      <w:r>
-        <w:rPr>
-          <w:rFonts w:ascii="Courier New" w:hAnsi="Courier New" w:cs="Courier New"/>
-          <w:sz w:val="20"/>
-          <w:szCs w:val="20"/>
-        </w:rPr>
-        <w:t>niit</w:t>
-      </w:r>
-      <w:proofErr w:type="spellEnd"/>
-      <w:r>
-        <w:rPr>
-          <w:rFonts w:ascii="Courier New" w:hAnsi="Courier New" w:cs="Courier New"/>
-          <w:sz w:val="20"/>
-          <w:szCs w:val="20"/>
-        </w:rPr>
-        <w:t>/hadoop-2.8.1/</w:t>
-      </w:r>
-      <w:proofErr w:type="spellStart"/>
-      <w:r>
-        <w:rPr>
-          <w:rFonts w:ascii="Courier New" w:hAnsi="Courier New" w:cs="Courier New"/>
-          <w:sz w:val="20"/>
-          <w:szCs w:val="20"/>
-        </w:rPr>
-        <w:t>sbin</w:t>
-      </w:r>
-      <w:proofErr w:type="spellEnd"/>
-      <w:r>
-        <w:rPr>
-          <w:rFonts w:ascii="Courier New" w:hAnsi="Courier New" w:cs="Courier New"/>
-          <w:sz w:val="20"/>
-          <w:szCs w:val="20"/>
-        </w:rPr>
-        <w:t>/start-dfs.sh”</w:t>
-      </w:r>
-    </w:p>
-    <w:p>
-      <w:pPr>
-        <w:rPr>
-          <w:rFonts w:ascii="Courier New" w:hAnsi="Courier New" w:cs="Courier New"/>
-          <w:sz w:val="20"/>
-          <w:szCs w:val="20"/>
-        </w:rPr>
-      </w:pPr>
-      <w:proofErr w:type="gramStart"/>
-      <w:r>
-        <w:rPr>
-          <w:rFonts w:ascii="Courier New" w:hAnsi="Courier New" w:cs="Courier New"/>
-          <w:sz w:val="20"/>
-          <w:szCs w:val="20"/>
-        </w:rPr>
-        <w:t>exit</w:t>
-      </w:r>
-      <w:proofErr w:type="gramEnd"/>
-      <w:r>
-        <w:rPr>
-          <w:rFonts w:ascii="Courier New" w:hAnsi="Courier New" w:cs="Courier New"/>
-          <w:sz w:val="20"/>
-          <w:szCs w:val="20"/>
-        </w:rPr>
-        <w:t xml:space="preserve"> 0</w:t>
+      <w:r>
+        <w:rPr>
+          <w:rFonts w:ascii="Courier New" w:hAnsi="Courier New" w:cs="Courier New"/>
+          <w:sz w:val="20"/>
+          <w:szCs w:val="20"/>
+        </w:rPr>
+        <w:t>su – hadoopuser –c “/opt/niit/hadoop-2.8.1/sbin/start-dfs.sh”</w:t>
+      </w:r>
+    </w:p>
+    <w:p>
+      <w:pPr>
+        <w:rPr>
+          <w:rFonts w:ascii="Courier New" w:hAnsi="Courier New" w:cs="Courier New"/>
+          <w:sz w:val="20"/>
+          <w:szCs w:val="20"/>
+        </w:rPr>
+      </w:pPr>
+      <w:r>
+        <w:rPr>
+          <w:rFonts w:ascii="Courier New" w:hAnsi="Courier New" w:cs="Courier New"/>
+          <w:sz w:val="20"/>
+          <w:szCs w:val="20"/>
+        </w:rPr>
+        <w:t>su – hadoopuser –c “/opt/niit/hadoop-2.8.1/sbin/start-</w:t>
+      </w:r>
+      <w:r>
+        <w:rPr>
+          <w:rFonts w:ascii="Courier New" w:hAnsi="Courier New" w:cs="Courier New"/>
+          <w:sz w:val="20"/>
+          <w:szCs w:val="20"/>
+        </w:rPr>
+        <w:t>yarn</w:t>
+      </w:r>
+      <w:bookmarkStart w:id="0" w:name="_GoBack"/>
+      <w:bookmarkEnd w:id="0"/>
+      <w:r>
+        <w:rPr>
+          <w:rFonts w:ascii="Courier New" w:hAnsi="Courier New" w:cs="Courier New"/>
+          <w:sz w:val="20"/>
+          <w:szCs w:val="20"/>
+        </w:rPr>
+        <w:t>.sh”</w:t>
+      </w:r>
+    </w:p>
+    <w:p>
+      <w:pPr>
+        <w:rPr>
+          <w:rFonts w:ascii="Courier New" w:hAnsi="Courier New" w:cs="Courier New"/>
+          <w:sz w:val="20"/>
+          <w:szCs w:val="20"/>
+        </w:rPr>
+      </w:pPr>
+      <w:r>
+        <w:rPr>
+          <w:rFonts w:ascii="Courier New" w:hAnsi="Courier New" w:cs="Courier New"/>
+          <w:sz w:val="20"/>
+          <w:szCs w:val="20"/>
+        </w:rPr>
+        <w:t>exit 0</w:t>
       </w:r>
     </w:p>
     <w:p>
@@ -8688,7 +6480,6 @@
         </w:rPr>
         <w:t xml:space="preserve">Then, add executable permissions for </w:t>
       </w:r>
-      <w:proofErr w:type="spellStart"/>
       <w:r>
         <w:rPr>
           <w:rStyle w:val="HTMLCode"/>
@@ -8698,7 +6489,6 @@
         </w:rPr>
         <w:t>rc.local</w:t>
       </w:r>
-      <w:proofErr w:type="spellEnd"/>
       <w:r>
         <w:rPr>
           <w:rFonts w:ascii="Times New Roman" w:hAnsi="Times New Roman" w:cs="Times New Roman"/>
@@ -8717,72 +6507,14 @@
           <w:szCs w:val="20"/>
         </w:rPr>
       </w:pPr>
-      <w:proofErr w:type="spellStart"/>
-      <w:proofErr w:type="gramStart"/>
-      <w:r>
-        <w:rPr>
-          <w:rFonts w:ascii="Courier New" w:hAnsi="Courier New" w:cs="Courier New"/>
-          <w:sz w:val="20"/>
-          <w:szCs w:val="20"/>
-        </w:rPr>
-        <w:t>chmod</w:t>
-      </w:r>
-      <w:proofErr w:type="spellEnd"/>
-      <w:proofErr w:type="gramEnd"/>
-      <w:r>
-        <w:rPr>
-          <w:rFonts w:ascii="Courier New" w:hAnsi="Courier New" w:cs="Courier New"/>
-          <w:sz w:val="20"/>
-          <w:szCs w:val="20"/>
-        </w:rPr>
-        <w:t xml:space="preserve"> +x /</w:t>
-      </w:r>
-      <w:proofErr w:type="spellStart"/>
-      <w:r>
-        <w:rPr>
-          <w:rFonts w:ascii="Courier New" w:hAnsi="Courier New" w:cs="Courier New"/>
-          <w:sz w:val="20"/>
-          <w:szCs w:val="20"/>
-        </w:rPr>
-        <w:t>etc</w:t>
-      </w:r>
-      <w:proofErr w:type="spellEnd"/>
-      <w:r>
-        <w:rPr>
-          <w:rFonts w:ascii="Courier New" w:hAnsi="Courier New" w:cs="Courier New"/>
-          <w:sz w:val="20"/>
-          <w:szCs w:val="20"/>
-        </w:rPr>
-        <w:t>/</w:t>
-      </w:r>
-      <w:proofErr w:type="spellStart"/>
-      <w:r>
-        <w:rPr>
-          <w:rFonts w:ascii="Courier New" w:hAnsi="Courier New" w:cs="Courier New"/>
-          <w:sz w:val="20"/>
-          <w:szCs w:val="20"/>
-        </w:rPr>
-        <w:t>rc.d</w:t>
-      </w:r>
-      <w:proofErr w:type="spellEnd"/>
-      <w:r>
-        <w:rPr>
-          <w:rFonts w:ascii="Courier New" w:hAnsi="Courier New" w:cs="Courier New"/>
-          <w:sz w:val="20"/>
-          <w:szCs w:val="20"/>
-        </w:rPr>
-        <w:t>/</w:t>
-      </w:r>
-      <w:proofErr w:type="spellStart"/>
-      <w:r>
-        <w:rPr>
-          <w:rFonts w:ascii="Courier New" w:hAnsi="Courier New" w:cs="Courier New"/>
-          <w:sz w:val="20"/>
-          <w:szCs w:val="20"/>
-        </w:rPr>
-        <w:t>rc.local</w:t>
-      </w:r>
-      <w:proofErr w:type="spellEnd"/>
+      <w:r>
+        <w:rPr>
+          <w:rFonts w:ascii="Courier New" w:hAnsi="Courier New" w:cs="Courier New"/>
+          <w:sz w:val="20"/>
+          <w:szCs w:val="20"/>
+        </w:rPr>
+        <w:t>chmod +x /etc/rc.d/rc.local</w:t>
+      </w:r>
     </w:p>
     <w:p>
       <w:pPr>
@@ -8793,43 +6525,13 @@
           <w:szCs w:val="20"/>
         </w:rPr>
       </w:pPr>
-      <w:proofErr w:type="spellStart"/>
-      <w:proofErr w:type="gramStart"/>
-      <w:r>
-        <w:rPr>
-          <w:rFonts w:ascii="Courier New" w:hAnsi="Courier New" w:cs="Courier New"/>
-          <w:sz w:val="20"/>
-          <w:szCs w:val="20"/>
-        </w:rPr>
-        <w:t>systemctl</w:t>
-      </w:r>
-      <w:proofErr w:type="spellEnd"/>
-      <w:proofErr w:type="gramEnd"/>
-      <w:r>
-        <w:rPr>
-          <w:rFonts w:ascii="Courier New" w:hAnsi="Courier New" w:cs="Courier New"/>
-          <w:sz w:val="20"/>
-          <w:szCs w:val="20"/>
-        </w:rPr>
-        <w:t xml:space="preserve"> enable </w:t>
-      </w:r>
-      <w:proofErr w:type="spellStart"/>
-      <w:r>
-        <w:rPr>
-          <w:rFonts w:ascii="Courier New" w:hAnsi="Courier New" w:cs="Courier New"/>
-          <w:sz w:val="20"/>
-          <w:szCs w:val="20"/>
-        </w:rPr>
-        <w:t>rc</w:t>
-      </w:r>
-      <w:proofErr w:type="spellEnd"/>
-      <w:r>
-        <w:rPr>
-          <w:rFonts w:ascii="Courier New" w:hAnsi="Courier New" w:cs="Courier New"/>
-          <w:sz w:val="20"/>
-          <w:szCs w:val="20"/>
-        </w:rPr>
-        <w:t>-local</w:t>
+      <w:r>
+        <w:rPr>
+          <w:rFonts w:ascii="Courier New" w:hAnsi="Courier New" w:cs="Courier New"/>
+          <w:sz w:val="20"/>
+          <w:szCs w:val="20"/>
+        </w:rPr>
+        <w:t>systemctl enable rc-local</w:t>
       </w:r>
     </w:p>
     <w:p>
@@ -8841,43 +6543,13 @@
           <w:szCs w:val="20"/>
         </w:rPr>
       </w:pPr>
-      <w:proofErr w:type="spellStart"/>
-      <w:proofErr w:type="gramStart"/>
-      <w:r>
-        <w:rPr>
-          <w:rFonts w:ascii="Courier New" w:hAnsi="Courier New" w:cs="Courier New"/>
-          <w:sz w:val="20"/>
-          <w:szCs w:val="20"/>
-        </w:rPr>
-        <w:t>systemctl</w:t>
-      </w:r>
-      <w:proofErr w:type="spellEnd"/>
-      <w:proofErr w:type="gramEnd"/>
-      <w:r>
-        <w:rPr>
-          <w:rFonts w:ascii="Courier New" w:hAnsi="Courier New" w:cs="Courier New"/>
-          <w:sz w:val="20"/>
-          <w:szCs w:val="20"/>
-        </w:rPr>
-        <w:t xml:space="preserve"> start </w:t>
-      </w:r>
-      <w:proofErr w:type="spellStart"/>
-      <w:r>
-        <w:rPr>
-          <w:rFonts w:ascii="Courier New" w:hAnsi="Courier New" w:cs="Courier New"/>
-          <w:sz w:val="20"/>
-          <w:szCs w:val="20"/>
-        </w:rPr>
-        <w:t>rc</w:t>
-      </w:r>
-      <w:proofErr w:type="spellEnd"/>
-      <w:r>
-        <w:rPr>
-          <w:rFonts w:ascii="Courier New" w:hAnsi="Courier New" w:cs="Courier New"/>
-          <w:sz w:val="20"/>
-          <w:szCs w:val="20"/>
-        </w:rPr>
-        <w:t>-local</w:t>
+      <w:r>
+        <w:rPr>
+          <w:rFonts w:ascii="Courier New" w:hAnsi="Courier New" w:cs="Courier New"/>
+          <w:sz w:val="20"/>
+          <w:szCs w:val="20"/>
+        </w:rPr>
+        <w:t>systemctl start rc-local</w:t>
       </w:r>
     </w:p>
     <w:p>
@@ -8889,43 +6561,13 @@
           <w:szCs w:val="20"/>
         </w:rPr>
       </w:pPr>
-      <w:proofErr w:type="spellStart"/>
-      <w:proofErr w:type="gramStart"/>
-      <w:r>
-        <w:rPr>
-          <w:rFonts w:ascii="Courier New" w:hAnsi="Courier New" w:cs="Courier New"/>
-          <w:sz w:val="20"/>
-          <w:szCs w:val="20"/>
-        </w:rPr>
-        <w:t>systemctl</w:t>
-      </w:r>
-      <w:proofErr w:type="spellEnd"/>
-      <w:proofErr w:type="gramEnd"/>
-      <w:r>
-        <w:rPr>
-          <w:rFonts w:ascii="Courier New" w:hAnsi="Courier New" w:cs="Courier New"/>
-          <w:sz w:val="20"/>
-          <w:szCs w:val="20"/>
-        </w:rPr>
-        <w:t xml:space="preserve"> status </w:t>
-      </w:r>
-      <w:proofErr w:type="spellStart"/>
-      <w:r>
-        <w:rPr>
-          <w:rFonts w:ascii="Courier New" w:hAnsi="Courier New" w:cs="Courier New"/>
-          <w:sz w:val="20"/>
-          <w:szCs w:val="20"/>
-        </w:rPr>
-        <w:t>rc</w:t>
-      </w:r>
-      <w:proofErr w:type="spellEnd"/>
-      <w:r>
-        <w:rPr>
-          <w:rFonts w:ascii="Courier New" w:hAnsi="Courier New" w:cs="Courier New"/>
-          <w:sz w:val="20"/>
-          <w:szCs w:val="20"/>
-        </w:rPr>
-        <w:t>-local</w:t>
+      <w:r>
+        <w:rPr>
+          <w:rFonts w:ascii="Courier New" w:hAnsi="Courier New" w:cs="Courier New"/>
+          <w:sz w:val="20"/>
+          <w:szCs w:val="20"/>
+        </w:rPr>
+        <w:t>systemctl status rc-local</w:t>
       </w:r>
     </w:p>
     <w:p>
@@ -9225,18 +6867,8 @@
                 <w:sz w:val="24"/>
                 <w:szCs w:val="24"/>
               </w:rPr>
-              <w:t xml:space="preserve">Start </w:t>
+              <w:t>Start NameNode</w:t>
             </w:r>
-            <w:proofErr w:type="spellStart"/>
-            <w:r>
-              <w:rPr>
-                <w:rFonts w:ascii="Times New Roman" w:hAnsi="Times New Roman" w:cs="Times New Roman"/>
-                <w:sz w:val="24"/>
-                <w:szCs w:val="24"/>
-              </w:rPr>
-              <w:t>NameNode</w:t>
-            </w:r>
-            <w:proofErr w:type="spellEnd"/>
           </w:p>
         </w:tc>
         <w:tc>
@@ -9257,18 +6889,8 @@
                 <w:sz w:val="24"/>
                 <w:szCs w:val="24"/>
               </w:rPr>
-              <w:t xml:space="preserve">hadoop-daemon.sh start </w:t>
+              <w:t>hadoop-daemon.sh start namenode</w:t>
             </w:r>
-            <w:proofErr w:type="spellStart"/>
-            <w:r>
-              <w:rPr>
-                <w:rFonts w:ascii="Times New Roman" w:hAnsi="Times New Roman" w:cs="Times New Roman"/>
-                <w:sz w:val="24"/>
-                <w:szCs w:val="24"/>
-              </w:rPr>
-              <w:t>namenode</w:t>
-            </w:r>
-            <w:proofErr w:type="spellEnd"/>
           </w:p>
         </w:tc>
       </w:tr>
@@ -9291,18 +6913,8 @@
                 <w:sz w:val="24"/>
                 <w:szCs w:val="24"/>
               </w:rPr>
-              <w:t xml:space="preserve">Start </w:t>
+              <w:t>Start DataNode</w:t>
             </w:r>
-            <w:proofErr w:type="spellStart"/>
-            <w:r>
-              <w:rPr>
-                <w:rFonts w:ascii="Times New Roman" w:hAnsi="Times New Roman" w:cs="Times New Roman"/>
-                <w:sz w:val="24"/>
-                <w:szCs w:val="24"/>
-              </w:rPr>
-              <w:t>DataNode</w:t>
-            </w:r>
-            <w:proofErr w:type="spellEnd"/>
           </w:p>
         </w:tc>
         <w:tc>
@@ -9323,18 +6935,8 @@
                 <w:sz w:val="24"/>
                 <w:szCs w:val="24"/>
               </w:rPr>
-              <w:t xml:space="preserve">hadoop-daemon.sh start </w:t>
+              <w:t>hadoop-daemon.sh start datanode</w:t>
             </w:r>
-            <w:proofErr w:type="spellStart"/>
-            <w:r>
-              <w:rPr>
-                <w:rFonts w:ascii="Times New Roman" w:hAnsi="Times New Roman" w:cs="Times New Roman"/>
-                <w:sz w:val="24"/>
-                <w:szCs w:val="24"/>
-              </w:rPr>
-              <w:t>datanode</w:t>
-            </w:r>
-            <w:proofErr w:type="spellEnd"/>
           </w:p>
         </w:tc>
       </w:tr>
@@ -9357,18 +6959,8 @@
                 <w:sz w:val="24"/>
                 <w:szCs w:val="24"/>
               </w:rPr>
-              <w:t xml:space="preserve">Start </w:t>
+              <w:t>Start ResourceManager</w:t>
             </w:r>
-            <w:proofErr w:type="spellStart"/>
-            <w:r>
-              <w:rPr>
-                <w:rFonts w:ascii="Times New Roman" w:hAnsi="Times New Roman" w:cs="Times New Roman"/>
-                <w:sz w:val="24"/>
-                <w:szCs w:val="24"/>
-              </w:rPr>
-              <w:t>ResourceManager</w:t>
-            </w:r>
-            <w:proofErr w:type="spellEnd"/>
           </w:p>
         </w:tc>
         <w:tc>
@@ -9389,18 +6981,8 @@
                 <w:sz w:val="24"/>
                 <w:szCs w:val="24"/>
               </w:rPr>
-              <w:t xml:space="preserve">yarn-daemon.sh start </w:t>
+              <w:t>yarn-daemon.sh start resourcemanager</w:t>
             </w:r>
-            <w:proofErr w:type="spellStart"/>
-            <w:r>
-              <w:rPr>
-                <w:rFonts w:ascii="Times New Roman" w:hAnsi="Times New Roman" w:cs="Times New Roman"/>
-                <w:sz w:val="24"/>
-                <w:szCs w:val="24"/>
-              </w:rPr>
-              <w:t>resourcemanager</w:t>
-            </w:r>
-            <w:proofErr w:type="spellEnd"/>
           </w:p>
         </w:tc>
       </w:tr>
@@ -9423,18 +7005,8 @@
                 <w:sz w:val="24"/>
                 <w:szCs w:val="24"/>
               </w:rPr>
-              <w:t xml:space="preserve">Start </w:t>
+              <w:t>Start NodeManager</w:t>
             </w:r>
-            <w:proofErr w:type="spellStart"/>
-            <w:r>
-              <w:rPr>
-                <w:rFonts w:ascii="Times New Roman" w:hAnsi="Times New Roman" w:cs="Times New Roman"/>
-                <w:sz w:val="24"/>
-                <w:szCs w:val="24"/>
-              </w:rPr>
-              <w:t>NodeManager</w:t>
-            </w:r>
-            <w:proofErr w:type="spellEnd"/>
           </w:p>
         </w:tc>
         <w:tc>
@@ -9455,18 +7027,8 @@
                 <w:sz w:val="24"/>
                 <w:szCs w:val="24"/>
               </w:rPr>
-              <w:t xml:space="preserve">yarn-daemon.sh start </w:t>
+              <w:t>yarn-daemon.sh start nodemanager</w:t>
             </w:r>
-            <w:proofErr w:type="spellStart"/>
-            <w:r>
-              <w:rPr>
-                <w:rFonts w:ascii="Times New Roman" w:hAnsi="Times New Roman" w:cs="Times New Roman"/>
-                <w:sz w:val="24"/>
-                <w:szCs w:val="24"/>
-              </w:rPr>
-              <w:t>nodemanager</w:t>
-            </w:r>
-            <w:proofErr w:type="spellEnd"/>
           </w:p>
         </w:tc>
       </w:tr>
@@ -9481,8 +7043,6 @@
           <w:u w:val="single"/>
         </w:rPr>
       </w:pPr>
-      <w:bookmarkStart w:id="0" w:name="_GoBack"/>
-      <w:bookmarkEnd w:id="0"/>
     </w:p>
     <w:sectPr>
       <w:pgSz w:w="12240" w:h="15840"/>

</xml_diff>